<commit_message>
moved documentation into Google drive
</commit_message>
<xml_diff>
--- a/Assignment_2_Report.docx
+++ b/Assignment_2_Report.docx
@@ -14,7 +14,21 @@
           <w:b/>
           <w:bCs/>
         </w:rPr>
-        <w:t>Order of attempt: Q1, Q3</w:t>
+        <w:t xml:space="preserve"> </w:t>
+      </w:r>
+      <w:r>
+        <w:rPr>
+          <w:b/>
+          <w:bCs/>
+        </w:rPr>
+        <w:t>Order of attempt: Q1, Q</w:t>
+      </w:r>
+      <w:r>
+        <w:rPr>
+          <w:b/>
+          <w:bCs/>
+        </w:rPr>
+        <w:t>5, Q6</w:t>
       </w:r>
     </w:p>
     <w:p>
@@ -46,8 +60,92 @@
         </w:rPr>
         <w:t>Q1 c – Reword with lecture slide terms</w:t>
       </w:r>
-      <w:bookmarkStart w:id="0" w:name="_GoBack"/>
-      <w:bookmarkEnd w:id="0"/>
+    </w:p>
+    <w:p>
+      <w:pPr>
+        <w:rPr>
+          <w:b/>
+          <w:bCs/>
+        </w:rPr>
+      </w:pPr>
+      <w:r>
+        <w:rPr>
+          <w:b/>
+          <w:bCs/>
+        </w:rPr>
+        <w:t>Q3 potential method can be improved</w:t>
+      </w:r>
+    </w:p>
+    <w:p>
+      <w:pPr>
+        <w:rPr>
+          <w:b/>
+          <w:bCs/>
+        </w:rPr>
+      </w:pPr>
+      <w:r>
+        <w:rPr>
+          <w:b/>
+          <w:bCs/>
+        </w:rPr>
+        <w:t xml:space="preserve">Q4 </w:t>
+      </w:r>
+      <w:r>
+        <w:rPr>
+          <w:b/>
+          <w:bCs/>
+        </w:rPr>
+        <w:t xml:space="preserve">Find out if you only decrease key or a min pop / </w:t>
+      </w:r>
+      <w:proofErr w:type="spellStart"/>
+      <w:r>
+        <w:rPr>
+          <w:b/>
+          <w:bCs/>
+        </w:rPr>
+        <w:t>clean up</w:t>
+      </w:r>
+      <w:proofErr w:type="spellEnd"/>
+      <w:r>
+        <w:rPr>
+          <w:b/>
+          <w:bCs/>
+        </w:rPr>
+        <w:t xml:space="preserve"> is required</w:t>
+      </w:r>
+    </w:p>
+    <w:p>
+      <w:r>
+        <w:rPr>
+          <w:b/>
+          <w:bCs/>
+        </w:rPr>
+        <w:t xml:space="preserve">Q5b Write out </w:t>
+      </w:r>
+      <w:proofErr w:type="spellStart"/>
+      <w:r>
+        <w:rPr>
+          <w:b/>
+          <w:bCs/>
+        </w:rPr>
+        <w:t>rb</w:t>
+      </w:r>
+      <w:proofErr w:type="spellEnd"/>
+      <w:r>
+        <w:rPr>
+          <w:b/>
+          <w:bCs/>
+        </w:rPr>
+        <w:t xml:space="preserve"> tree proof</w:t>
+      </w:r>
+    </w:p>
+    <w:p>
+      <w:pPr>
+        <w:rPr>
+          <w:b/>
+          <w:bCs/>
+        </w:rPr>
+      </w:pPr>
     </w:p>
     <w:p>
       <w:pPr>
@@ -66,25 +164,24 @@
     </w:p>
     <w:p>
       <w:pPr>
-        <w:rPr>
-          <w:b/>
-          <w:bCs/>
-        </w:rPr>
-      </w:pPr>
-    </w:p>
-    <w:p>
-      <w:pPr>
-        <w:rPr>
-          <w:b/>
-          <w:bCs/>
-        </w:rPr>
-      </w:pPr>
-      <w:r>
-        <w:rPr>
-          <w:b/>
-          <w:bCs/>
-        </w:rPr>
-        <w:t xml:space="preserve">Q1 [12 MARKS] </w:t>
+        <w:pStyle w:val="Heading1"/>
+      </w:pPr>
+      <w:r>
+        <w:t>SHORT ANSWER</w:t>
+      </w:r>
+    </w:p>
+    <w:p>
+      <w:pPr>
+        <w:pStyle w:val="Heading2"/>
+      </w:pPr>
+      <w:r>
+        <w:t>Q</w:t>
+      </w:r>
+      <w:r>
+        <w:t xml:space="preserve">UESTION </w:t>
+      </w:r>
+      <w:r>
+        <w:t xml:space="preserve">1 [12 MARKS] </w:t>
       </w:r>
     </w:p>
     <w:p>
@@ -138,7 +235,23 @@
           <w:b/>
           <w:bCs/>
         </w:rPr>
-        <w:t xml:space="preserve">Explain what is meant by an Eulerian circuit in a finite undirected graph. </w:t>
+        <w:t xml:space="preserve">Explain what is meant by </w:t>
+      </w:r>
+      <w:proofErr w:type="gramStart"/>
+      <w:r>
+        <w:rPr>
+          <w:b/>
+          <w:bCs/>
+        </w:rPr>
+        <w:t>an</w:t>
+      </w:r>
+      <w:proofErr w:type="gramEnd"/>
+      <w:r>
+        <w:rPr>
+          <w:b/>
+          <w:bCs/>
+        </w:rPr>
+        <w:t xml:space="preserve"> Eulerian circuit in a finite undirected graph. </w:t>
       </w:r>
     </w:p>
     <w:p>
@@ -192,7 +305,15 @@
         <w:pStyle w:val="ListParagraph"/>
       </w:pPr>
       <w:r>
-        <w:t>A directed graph has an Eulerian cycle if and only if every vertex has equal in degree and out degree, and all of its vertices with nonzero degree belong to a single strongly connected component.</w:t>
+        <w:t xml:space="preserve">A directed graph has </w:t>
+      </w:r>
+      <w:proofErr w:type="gramStart"/>
+      <w:r>
+        <w:t>an</w:t>
+      </w:r>
+      <w:proofErr w:type="gramEnd"/>
+      <w:r>
+        <w:t xml:space="preserve"> Eulerian cycle if and only if every vertex has equal in degree and out degree, and all of its vertices with nonzero degree belong to a single strongly connected component.</w:t>
       </w:r>
     </w:p>
     <w:p>
@@ -221,7 +342,23 @@
           <w:b/>
           <w:bCs/>
         </w:rPr>
-        <w:t xml:space="preserve">Explain clearly how to compute an Eulerian circuit in such graphs (you need not write a program, but whatever algorithm you choose must be clearly explained). </w:t>
+        <w:t xml:space="preserve">Explain clearly how to compute </w:t>
+      </w:r>
+      <w:proofErr w:type="gramStart"/>
+      <w:r>
+        <w:rPr>
+          <w:b/>
+          <w:bCs/>
+        </w:rPr>
+        <w:t>an</w:t>
+      </w:r>
+      <w:proofErr w:type="gramEnd"/>
+      <w:r>
+        <w:rPr>
+          <w:b/>
+          <w:bCs/>
+        </w:rPr>
+        <w:t xml:space="preserve"> Eulerian circuit in such graphs (you need not write a program, but whatever algorithm you choose must be clearly explained). </w:t>
       </w:r>
     </w:p>
     <w:p>
@@ -259,7 +396,32 @@
           <w:b/>
           <w:bCs/>
         </w:rPr>
-        <w:t>Draw the vEB(16) tree that stores the set {1, 6, 8, 9, 10, 11, 12, 13}.</w:t>
+        <w:t xml:space="preserve">Draw the </w:t>
+      </w:r>
+      <w:proofErr w:type="spellStart"/>
+      <w:proofErr w:type="gramStart"/>
+      <w:r>
+        <w:rPr>
+          <w:b/>
+          <w:bCs/>
+        </w:rPr>
+        <w:t>vEB</w:t>
+      </w:r>
+      <w:proofErr w:type="spellEnd"/>
+      <w:r>
+        <w:rPr>
+          <w:b/>
+          <w:bCs/>
+        </w:rPr>
+        <w:t>(</w:t>
+      </w:r>
+      <w:proofErr w:type="gramEnd"/>
+      <w:r>
+        <w:rPr>
+          <w:b/>
+          <w:bCs/>
+        </w:rPr>
+        <w:t>16) tree that stores the set {1, 6, 8, 9, 10, 11, 12, 13}.</w:t>
       </w:r>
     </w:p>
     <w:p>
@@ -289,18 +451,17 @@
     </w:p>
     <w:p>
       <w:pPr>
-        <w:rPr>
-          <w:b/>
-          <w:bCs/>
-        </w:rPr>
-      </w:pPr>
-      <w:r>
-        <w:rPr>
-          <w:b/>
-          <w:bCs/>
-        </w:rPr>
+        <w:pStyle w:val="Heading2"/>
+      </w:pPr>
+      <w:r>
         <w:lastRenderedPageBreak/>
-        <w:t xml:space="preserve">Q2 [5 MARKS] </w:t>
+        <w:t>Q</w:t>
+      </w:r>
+      <w:r>
+        <w:t xml:space="preserve">UESTION </w:t>
+      </w:r>
+      <w:r>
+        <w:t xml:space="preserve">2 [5 MARKS] </w:t>
       </w:r>
     </w:p>
     <w:p>
@@ -490,7 +651,23 @@
           <w:b/>
           <w:bCs/>
         </w:rPr>
-        <w:t>Given an initial flow f with f(s, u) = f(u,w) = f(w, t) = 2, perform one iteration of Ford-Fulkerson; that is, draw the residual graph Gf , specify an augmenting path in Gf, and update the flow f. Is this new flow a maximum flow? Justify your answer.</w:t>
+        <w:t>Given an initial flow f with f(s, u) = f(</w:t>
+      </w:r>
+      <w:proofErr w:type="spellStart"/>
+      <w:r>
+        <w:rPr>
+          <w:b/>
+          <w:bCs/>
+        </w:rPr>
+        <w:t>u,w</w:t>
+      </w:r>
+      <w:proofErr w:type="spellEnd"/>
+      <w:r>
+        <w:rPr>
+          <w:b/>
+          <w:bCs/>
+        </w:rPr>
+        <w:t>) = f(w, t) = 2, perform one iteration of Ford-Fulkerson; that is, draw the residual graph Gf , specify an augmenting path in Gf, and update the flow f. Is this new flow a maximum flow? Justify your answer.</w:t>
       </w:r>
     </w:p>
     <w:p>
@@ -503,12 +680,28 @@
     </w:p>
     <w:p>
       <w:r>
-        <w:t>Residual Capacity = f(s, u) = f(u, w) = f(w, t) = 2</w:t>
-      </w:r>
-    </w:p>
-    <w:p>
-      <w:r>
-        <w:t>Flow of Network = f(s, t) = 2</w:t>
+        <w:t xml:space="preserve">Residual Capacity = </w:t>
+      </w:r>
+      <w:proofErr w:type="gramStart"/>
+      <w:r>
+        <w:t>f(</w:t>
+      </w:r>
+      <w:proofErr w:type="gramEnd"/>
+      <w:r>
+        <w:t>s, u) = f(u, w) = f(w, t) = 2</w:t>
+      </w:r>
+    </w:p>
+    <w:p>
+      <w:r>
+        <w:t xml:space="preserve">Flow of Network = </w:t>
+      </w:r>
+      <w:proofErr w:type="gramStart"/>
+      <w:r>
+        <w:t>f(</w:t>
+      </w:r>
+      <w:proofErr w:type="gramEnd"/>
+      <w:r>
+        <w:t>s, t) = 2</w:t>
       </w:r>
     </w:p>
     <w:p>
@@ -569,15 +762,28 @@
     </w:p>
     <w:p>
       <w:r>
-        <w:t>Residual Capacity = f(s, w) = f(w, u) = f(u, v) = f(v, t) = 1</w:t>
-      </w:r>
-    </w:p>
-    <w:p>
-      <w:r>
-        <w:t xml:space="preserve">Flow of Network = f(s, t) = </w:t>
-      </w:r>
-      <w:r>
-        <w:t>3</w:t>
+        <w:t xml:space="preserve">Residual Capacity = </w:t>
+      </w:r>
+      <w:proofErr w:type="gramStart"/>
+      <w:r>
+        <w:t>f(</w:t>
+      </w:r>
+      <w:proofErr w:type="gramEnd"/>
+      <w:r>
+        <w:t>s, w) = f(w, u) = f(u, v) = f(v, t) = 1</w:t>
+      </w:r>
+    </w:p>
+    <w:p>
+      <w:r>
+        <w:t xml:space="preserve">Flow of Network = </w:t>
+      </w:r>
+      <w:proofErr w:type="gramStart"/>
+      <w:r>
+        <w:t>f(</w:t>
+      </w:r>
+      <w:proofErr w:type="gramEnd"/>
+      <w:r>
+        <w:t>s, t) = 3</w:t>
       </w:r>
     </w:p>
     <w:p>
@@ -631,7 +837,23 @@
     </w:p>
     <w:p>
       <w:r>
-        <w:t xml:space="preserve">In the second step we make use of the non-empty backward edge (u,w) which has a non-negative flow f(u, w) != 0 to redistribute the f(u,w) = 2 to f(u, w) = 1 and f(u, v) = 1 allowing a total flow f(s, t) = 3. This </w:t>
+        <w:t>In the second step we make use of the non-empty backward edge (</w:t>
+      </w:r>
+      <w:proofErr w:type="spellStart"/>
+      <w:r>
+        <w:t>u,w</w:t>
+      </w:r>
+      <w:proofErr w:type="spellEnd"/>
+      <w:r>
+        <w:t>) which has a non-negative flow f(u, w) != 0 to redistribute the f(</w:t>
+      </w:r>
+      <w:proofErr w:type="spellStart"/>
+      <w:r>
+        <w:t>u,w</w:t>
+      </w:r>
+      <w:proofErr w:type="spellEnd"/>
+      <w:r>
+        <w:t xml:space="preserve">) = 2 to f(u, w) = 1 and f(u, v) = 1 allowing a total flow f(s, t) = 3. This </w:t>
       </w:r>
       <w:r>
         <w:t>final Maximum flow network satisfies all 3 constraints.</w:t>
@@ -646,99 +868,1804 @@
       </w:r>
     </w:p>
     <w:p/>
+    <w:p>
+      <w:pPr>
+        <w:pStyle w:val="Heading2"/>
+      </w:pPr>
+      <w:r>
+        <w:t xml:space="preserve">QUESTION 3 [10 MARKS] </w:t>
+      </w:r>
+    </w:p>
+    <w:p>
+      <w:pPr>
+        <w:rPr>
+          <w:b/>
+          <w:bCs/>
+        </w:rPr>
+      </w:pPr>
+      <w:r>
+        <w:rPr>
+          <w:b/>
+          <w:bCs/>
+        </w:rPr>
+        <w:t xml:space="preserve">A queue (FIFO) can be implemented using two stacks (LIFO) where the stack has three operations, push, pop and empty, each with cost 1 and the queue can be implemented as: </w:t>
+      </w:r>
+    </w:p>
+    <w:p>
+      <w:pPr>
+        <w:rPr>
+          <w:b/>
+          <w:bCs/>
+        </w:rPr>
+      </w:pPr>
+      <w:r>
+        <w:rPr>
+          <w:b/>
+          <w:bCs/>
+        </w:rPr>
+        <w:t>- enqueue(x): push x onto stack1</w:t>
+      </w:r>
+    </w:p>
+    <w:p>
+      <w:pPr>
+        <w:rPr>
+          <w:b/>
+          <w:bCs/>
+        </w:rPr>
+      </w:pPr>
+      <w:r>
+        <w:rPr>
+          <w:b/>
+          <w:bCs/>
+        </w:rPr>
+        <w:t xml:space="preserve"> - </w:t>
+      </w:r>
+      <w:proofErr w:type="gramStart"/>
+      <w:r>
+        <w:rPr>
+          <w:b/>
+          <w:bCs/>
+        </w:rPr>
+        <w:t>dequeue(</w:t>
+      </w:r>
+      <w:proofErr w:type="gramEnd"/>
+      <w:r>
+        <w:rPr>
+          <w:b/>
+          <w:bCs/>
+        </w:rPr>
+        <w:t xml:space="preserve">): if stack2 is empty then pop the entire contents of stack1 pushing each element in turn onto stack 2. Now pop from stack2 and return the result. </w:t>
+      </w:r>
+    </w:p>
+    <w:p>
+      <w:pPr>
+        <w:pStyle w:val="Heading3"/>
+      </w:pPr>
+      <w:r>
+        <w:t>Aggregate method:</w:t>
+      </w:r>
+    </w:p>
+    <w:p>
+      <w:r>
+        <w:t>Cost</w:t>
+      </w:r>
+      <w:r>
+        <w:t xml:space="preserve">: </w:t>
+      </w:r>
+      <w:r>
+        <w:t xml:space="preserve">Enqueue = </w:t>
+      </w:r>
+      <w:r>
+        <w:t>1</w:t>
+      </w:r>
+      <w:r>
+        <w:tab/>
+        <w:t>Dequeue = n</w:t>
+      </w:r>
+      <w:r>
+        <w:t xml:space="preserve"> + 1</w:t>
+      </w:r>
+    </w:p>
+    <w:p>
+      <w:r>
+        <w:t>Cursory Analysis:</w:t>
+      </w:r>
+    </w:p>
+    <w:p>
+      <w:pPr>
+        <w:rPr>
+          <w:rFonts w:eastAsiaTheme="minorEastAsia"/>
+        </w:rPr>
+      </w:pPr>
+      <w:r>
+        <w:t>Each</w:t>
+      </w:r>
+      <w:r>
+        <w:t xml:space="preserve"> dequeue would</w:t>
+      </w:r>
+      <w:r>
+        <w:t xml:space="preserve"> require a pop and push for each value giving a</w:t>
+      </w:r>
+      <w:r>
+        <w:t xml:space="preserve"> cost</w:t>
+      </w:r>
+      <w:r>
+        <w:t xml:space="preserve"> of</w:t>
+      </w:r>
+      <w:r>
+        <w:t xml:space="preserve"> n</w:t>
+      </w:r>
+      <w:r>
+        <w:t xml:space="preserve"> and adding one more pop to get the value with a cost of</w:t>
+      </w:r>
+      <w:r>
+        <w:t xml:space="preserve"> 1 setting a weak upper bound of </w:t>
+      </w:r>
+      <m:oMath>
+        <m:r>
+          <w:rPr>
+            <w:rFonts w:ascii="Cambria Math" w:hAnsi="Cambria Math"/>
+          </w:rPr>
+          <m:t>O(</m:t>
+        </m:r>
+        <m:sSup>
+          <m:sSupPr>
+            <m:ctrlPr>
+              <w:rPr>
+                <w:rFonts w:ascii="Cambria Math" w:hAnsi="Cambria Math"/>
+                <w:i/>
+              </w:rPr>
+            </m:ctrlPr>
+          </m:sSupPr>
+          <m:e>
+            <m:r>
+              <w:rPr>
+                <w:rFonts w:ascii="Cambria Math" w:hAnsi="Cambria Math"/>
+              </w:rPr>
+              <m:t>n</m:t>
+            </m:r>
+          </m:e>
+          <m:sup>
+            <m:r>
+              <w:rPr>
+                <w:rFonts w:ascii="Cambria Math" w:hAnsi="Cambria Math"/>
+              </w:rPr>
+              <m:t>2</m:t>
+            </m:r>
+          </m:sup>
+        </m:sSup>
+        <m:r>
+          <w:rPr>
+            <w:rFonts w:ascii="Cambria Math" w:hAnsi="Cambria Math"/>
+          </w:rPr>
+          <m:t>)</m:t>
+        </m:r>
+      </m:oMath>
+      <w:r>
+        <w:rPr>
+          <w:rFonts w:eastAsiaTheme="minorEastAsia"/>
+        </w:rPr>
+        <w:t xml:space="preserve">. </w:t>
+      </w:r>
+    </w:p>
+    <w:p>
+      <w:r>
+        <w:t xml:space="preserve">Finding that each deque will not go n times according to the sequence we can show </w:t>
+      </w:r>
+      <w:r>
+        <w:t xml:space="preserve">the amortized cost </w:t>
+      </w:r>
+      <w:r>
+        <w:t>actual</w:t>
+      </w:r>
+      <w:r>
+        <w:t xml:space="preserve"> </w:t>
+      </w:r>
+      <m:oMath>
+        <m:f>
+          <m:fPr>
+            <m:ctrlPr>
+              <w:rPr>
+                <w:rFonts w:ascii="Cambria Math" w:hAnsi="Cambria Math"/>
+                <w:i/>
+              </w:rPr>
+            </m:ctrlPr>
+          </m:fPr>
+          <m:num>
+            <m:r>
+              <w:rPr>
+                <w:rFonts w:ascii="Cambria Math" w:hAnsi="Cambria Math"/>
+              </w:rPr>
+              <m:t>n(n+1)</m:t>
+            </m:r>
+          </m:num>
+          <m:den>
+            <m:r>
+              <w:rPr>
+                <w:rFonts w:ascii="Cambria Math" w:hAnsi="Cambria Math"/>
+              </w:rPr>
+              <m:t>2</m:t>
+            </m:r>
+          </m:den>
+        </m:f>
+        <m:r>
+          <w:rPr>
+            <w:rFonts w:ascii="Cambria Math" w:hAnsi="Cambria Math"/>
+          </w:rPr>
+          <m:t>+1</m:t>
+        </m:r>
+      </m:oMath>
+      <w:r>
+        <w:rPr>
+          <w:rFonts w:eastAsiaTheme="minorEastAsia"/>
+        </w:rPr>
+        <w:t xml:space="preserve"> and that the actual</w:t>
+      </w:r>
+      <w:r>
+        <w:t xml:space="preserve"> cost</w:t>
+      </w:r>
+      <w:r>
+        <w:t xml:space="preserve"> is greater than</w:t>
+      </w:r>
+      <w:r>
+        <w:t xml:space="preserve"> amortized cost with the below equation</w:t>
+      </w:r>
+      <w:r>
+        <w:t>:</w:t>
+      </w:r>
+    </w:p>
+    <w:p>
+      <w:pPr>
+        <w:ind w:left="2160" w:firstLine="720"/>
+      </w:pPr>
+      <m:oMath>
+        <m:nary>
+          <m:naryPr>
+            <m:chr m:val="∑"/>
+            <m:limLoc m:val="subSup"/>
+            <m:ctrlPr>
+              <w:rPr>
+                <w:rFonts w:ascii="Cambria Math" w:hAnsi="Cambria Math"/>
+                <w:i/>
+              </w:rPr>
+            </m:ctrlPr>
+          </m:naryPr>
+          <m:sub>
+            <m:r>
+              <w:rPr>
+                <w:rFonts w:ascii="Cambria Math" w:hAnsi="Cambria Math"/>
+              </w:rPr>
+              <m:t>i=0</m:t>
+            </m:r>
+          </m:sub>
+          <m:sup>
+            <m:r>
+              <w:rPr>
+                <w:rFonts w:ascii="Cambria Math" w:hAnsi="Cambria Math"/>
+              </w:rPr>
+              <m:t>k=n</m:t>
+            </m:r>
+          </m:sup>
+          <m:e>
+            <m:r>
+              <w:rPr>
+                <w:rFonts w:ascii="Cambria Math" w:hAnsi="Cambria Math"/>
+              </w:rPr>
+              <m:t>n</m:t>
+            </m:r>
+          </m:e>
+        </m:nary>
+        <m:r>
+          <w:rPr>
+            <w:rFonts w:ascii="Cambria Math" w:hAnsi="Cambria Math"/>
+          </w:rPr>
+          <m:t xml:space="preserve">&gt; </m:t>
+        </m:r>
+        <m:nary>
+          <m:naryPr>
+            <m:chr m:val="∑"/>
+            <m:limLoc m:val="subSup"/>
+            <m:ctrlPr>
+              <w:rPr>
+                <w:rFonts w:ascii="Cambria Math" w:hAnsi="Cambria Math"/>
+                <w:i/>
+              </w:rPr>
+            </m:ctrlPr>
+          </m:naryPr>
+          <m:sub>
+            <m:r>
+              <w:rPr>
+                <w:rFonts w:ascii="Cambria Math" w:hAnsi="Cambria Math"/>
+              </w:rPr>
+              <m:t>i=0</m:t>
+            </m:r>
+          </m:sub>
+          <m:sup>
+            <m:r>
+              <w:rPr>
+                <w:rFonts w:ascii="Cambria Math" w:hAnsi="Cambria Math"/>
+              </w:rPr>
+              <m:t>k=n</m:t>
+            </m:r>
+          </m:sup>
+          <m:e>
+            <m:r>
+              <w:rPr>
+                <w:rFonts w:ascii="Cambria Math" w:hAnsi="Cambria Math"/>
+              </w:rPr>
+              <m:t>i</m:t>
+            </m:r>
+          </m:e>
+        </m:nary>
+      </m:oMath>
+      <w:r>
+        <w:rPr>
+          <w:rFonts w:eastAsiaTheme="minorEastAsia"/>
+        </w:rPr>
+        <w:t xml:space="preserve">  or </w:t>
+      </w:r>
+      <m:oMath>
+        <m:r>
+          <w:rPr>
+            <w:rFonts w:ascii="Cambria Math" w:eastAsiaTheme="minorEastAsia" w:hAnsi="Cambria Math"/>
+          </w:rPr>
+          <m:t>O</m:t>
+        </m:r>
+        <m:d>
+          <m:dPr>
+            <m:ctrlPr>
+              <w:rPr>
+                <w:rFonts w:ascii="Cambria Math" w:eastAsiaTheme="minorEastAsia" w:hAnsi="Cambria Math"/>
+                <w:i/>
+              </w:rPr>
+            </m:ctrlPr>
+          </m:dPr>
+          <m:e>
+            <m:sSup>
+              <m:sSupPr>
+                <m:ctrlPr>
+                  <w:rPr>
+                    <w:rFonts w:ascii="Cambria Math" w:eastAsiaTheme="minorEastAsia" w:hAnsi="Cambria Math"/>
+                    <w:i/>
+                  </w:rPr>
+                </m:ctrlPr>
+              </m:sSupPr>
+              <m:e>
+                <m:r>
+                  <w:rPr>
+                    <w:rFonts w:ascii="Cambria Math" w:eastAsiaTheme="minorEastAsia" w:hAnsi="Cambria Math"/>
+                  </w:rPr>
+                  <m:t>n</m:t>
+                </m:r>
+              </m:e>
+              <m:sup>
+                <m:r>
+                  <w:rPr>
+                    <w:rFonts w:ascii="Cambria Math" w:eastAsiaTheme="minorEastAsia" w:hAnsi="Cambria Math"/>
+                  </w:rPr>
+                  <m:t>2</m:t>
+                </m:r>
+              </m:sup>
+            </m:sSup>
+          </m:e>
+        </m:d>
+        <m:r>
+          <w:rPr>
+            <w:rFonts w:ascii="Cambria Math" w:eastAsiaTheme="minorEastAsia" w:hAnsi="Cambria Math"/>
+          </w:rPr>
+          <m:t xml:space="preserve">&gt;O(n) </m:t>
+        </m:r>
+      </m:oMath>
+    </w:p>
+    <w:p>
+      <w:pPr>
+        <w:pStyle w:val="Heading3"/>
+      </w:pPr>
+      <w:r>
+        <w:t>Accounting method</w:t>
+      </w:r>
+    </w:p>
+    <w:p>
+      <w:r>
+        <w:t xml:space="preserve">Cost:  </w:t>
+      </w:r>
+    </w:p>
+    <w:p>
+      <w:r>
+        <w:t xml:space="preserve">Enqueue = </w:t>
+      </w:r>
+      <w:r>
+        <w:t>$</w:t>
+      </w:r>
+      <w:r>
+        <w:t>3</w:t>
+      </w:r>
+      <w:r>
+        <w:tab/>
+      </w:r>
+    </w:p>
+    <w:p>
+      <w:pPr>
+        <w:pStyle w:val="ListParagraph"/>
+        <w:numPr>
+          <w:ilvl w:val="0"/>
+          <w:numId w:val="3"/>
+        </w:numPr>
+      </w:pPr>
+      <w:r>
+        <w:t>$1 pays for x’s insertion into stack 1</w:t>
+      </w:r>
+    </w:p>
+    <w:p>
+      <w:pPr>
+        <w:pStyle w:val="ListParagraph"/>
+        <w:numPr>
+          <w:ilvl w:val="0"/>
+          <w:numId w:val="3"/>
+        </w:numPr>
+      </w:pPr>
+      <w:r>
+        <w:t>$1 pays for popping x off stack 1</w:t>
+      </w:r>
+    </w:p>
+    <w:p>
+      <w:pPr>
+        <w:pStyle w:val="ListParagraph"/>
+        <w:numPr>
+          <w:ilvl w:val="0"/>
+          <w:numId w:val="3"/>
+        </w:numPr>
+      </w:pPr>
+      <w:r>
+        <w:t>$1 pays for pushing x over to stack 2</w:t>
+      </w:r>
+    </w:p>
+    <w:p>
+      <w:pPr>
+        <w:pStyle w:val="ListParagraph"/>
+      </w:pPr>
+    </w:p>
+    <w:p>
+      <w:r>
+        <w:t xml:space="preserve">Dequeue = </w:t>
+      </w:r>
+      <w:r>
+        <w:t>$</w:t>
+      </w:r>
+      <w:r>
+        <w:t>1</w:t>
+      </w:r>
+    </w:p>
+    <w:p>
+      <w:pPr>
+        <w:pStyle w:val="ListParagraph"/>
+        <w:numPr>
+          <w:ilvl w:val="0"/>
+          <w:numId w:val="4"/>
+        </w:numPr>
+      </w:pPr>
+      <w:r>
+        <w:t>$1 pays for popping the value off stack 2</w:t>
+      </w:r>
+    </w:p>
+    <w:tbl>
+      <w:tblPr>
+        <w:tblStyle w:val="TableGrid"/>
+        <w:tblW w:w="0" w:type="auto"/>
+        <w:tblLook w:val="04A0" w:firstRow="1" w:lastRow="0" w:firstColumn="1" w:lastColumn="0" w:noHBand="0" w:noVBand="1"/>
+      </w:tblPr>
+      <w:tblGrid>
+        <w:gridCol w:w="2254"/>
+        <w:gridCol w:w="2254"/>
+        <w:gridCol w:w="2254"/>
+        <w:gridCol w:w="2254"/>
+      </w:tblGrid>
+      <w:tr>
+        <w:tc>
+          <w:tcPr>
+            <w:tcW w:w="4508" w:type="dxa"/>
+            <w:gridSpan w:val="2"/>
+          </w:tcPr>
+          <w:p>
+            <w:pPr>
+              <w:jc w:val="center"/>
+            </w:pPr>
+            <w:r>
+              <w:t>Balance: $2</w:t>
+            </w:r>
+          </w:p>
+        </w:tc>
+        <w:tc>
+          <w:tcPr>
+            <w:tcW w:w="4508" w:type="dxa"/>
+            <w:gridSpan w:val="2"/>
+          </w:tcPr>
+          <w:p>
+            <w:pPr>
+              <w:jc w:val="center"/>
+            </w:pPr>
+            <w:r>
+              <w:t>Operation: Enqueue(a)</w:t>
+            </w:r>
+          </w:p>
+        </w:tc>
+      </w:tr>
+      <w:tr>
+        <w:tc>
+          <w:tcPr>
+            <w:tcW w:w="2254" w:type="dxa"/>
+          </w:tcPr>
+          <w:p>
+            <w:pPr>
+              <w:jc w:val="center"/>
+            </w:pPr>
+            <w:r>
+              <w:t>S1</w:t>
+            </w:r>
+          </w:p>
+        </w:tc>
+        <w:tc>
+          <w:tcPr>
+            <w:tcW w:w="2254" w:type="dxa"/>
+          </w:tcPr>
+          <w:p>
+            <w:pPr>
+              <w:jc w:val="center"/>
+            </w:pPr>
+            <w:r>
+              <w:t>a</w:t>
+            </w:r>
+          </w:p>
+        </w:tc>
+        <w:tc>
+          <w:tcPr>
+            <w:tcW w:w="2254" w:type="dxa"/>
+          </w:tcPr>
+          <w:p>
+            <w:pPr>
+              <w:jc w:val="center"/>
+            </w:pPr>
+          </w:p>
+        </w:tc>
+        <w:tc>
+          <w:tcPr>
+            <w:tcW w:w="2254" w:type="dxa"/>
+          </w:tcPr>
+          <w:p>
+            <w:pPr>
+              <w:jc w:val="center"/>
+            </w:pPr>
+          </w:p>
+        </w:tc>
+      </w:tr>
+      <w:tr>
+        <w:tc>
+          <w:tcPr>
+            <w:tcW w:w="2254" w:type="dxa"/>
+          </w:tcPr>
+          <w:p>
+            <w:pPr>
+              <w:jc w:val="center"/>
+            </w:pPr>
+            <w:r>
+              <w:lastRenderedPageBreak/>
+              <w:t>S2</w:t>
+            </w:r>
+          </w:p>
+        </w:tc>
+        <w:tc>
+          <w:tcPr>
+            <w:tcW w:w="2254" w:type="dxa"/>
+          </w:tcPr>
+          <w:p>
+            <w:pPr>
+              <w:jc w:val="center"/>
+            </w:pPr>
+          </w:p>
+        </w:tc>
+        <w:tc>
+          <w:tcPr>
+            <w:tcW w:w="2254" w:type="dxa"/>
+          </w:tcPr>
+          <w:p>
+            <w:pPr>
+              <w:jc w:val="center"/>
+            </w:pPr>
+          </w:p>
+        </w:tc>
+        <w:tc>
+          <w:tcPr>
+            <w:tcW w:w="2254" w:type="dxa"/>
+          </w:tcPr>
+          <w:p>
+            <w:pPr>
+              <w:jc w:val="center"/>
+            </w:pPr>
+          </w:p>
+        </w:tc>
+      </w:tr>
+    </w:tbl>
+    <w:p>
+      <w:pPr>
+        <w:jc w:val="center"/>
+      </w:pPr>
+    </w:p>
+    <w:tbl>
+      <w:tblPr>
+        <w:tblStyle w:val="TableGrid"/>
+        <w:tblW w:w="0" w:type="auto"/>
+        <w:tblLook w:val="04A0" w:firstRow="1" w:lastRow="0" w:firstColumn="1" w:lastColumn="0" w:noHBand="0" w:noVBand="1"/>
+      </w:tblPr>
+      <w:tblGrid>
+        <w:gridCol w:w="2254"/>
+        <w:gridCol w:w="2254"/>
+        <w:gridCol w:w="2254"/>
+        <w:gridCol w:w="2254"/>
+      </w:tblGrid>
+      <w:tr>
+        <w:tc>
+          <w:tcPr>
+            <w:tcW w:w="4508" w:type="dxa"/>
+            <w:gridSpan w:val="2"/>
+          </w:tcPr>
+          <w:p>
+            <w:pPr>
+              <w:jc w:val="center"/>
+            </w:pPr>
+            <w:r>
+              <w:t>Balance: $4</w:t>
+            </w:r>
+          </w:p>
+        </w:tc>
+        <w:tc>
+          <w:tcPr>
+            <w:tcW w:w="4508" w:type="dxa"/>
+            <w:gridSpan w:val="2"/>
+          </w:tcPr>
+          <w:p>
+            <w:pPr>
+              <w:jc w:val="center"/>
+            </w:pPr>
+            <w:r>
+              <w:t>Operation: Enqueue(b)</w:t>
+            </w:r>
+          </w:p>
+        </w:tc>
+      </w:tr>
+      <w:tr>
+        <w:tc>
+          <w:tcPr>
+            <w:tcW w:w="2254" w:type="dxa"/>
+          </w:tcPr>
+          <w:p>
+            <w:pPr>
+              <w:jc w:val="center"/>
+            </w:pPr>
+            <w:r>
+              <w:t>S1</w:t>
+            </w:r>
+          </w:p>
+        </w:tc>
+        <w:tc>
+          <w:tcPr>
+            <w:tcW w:w="2254" w:type="dxa"/>
+          </w:tcPr>
+          <w:p>
+            <w:pPr>
+              <w:jc w:val="center"/>
+            </w:pPr>
+            <w:r>
+              <w:t>a</w:t>
+            </w:r>
+          </w:p>
+        </w:tc>
+        <w:tc>
+          <w:tcPr>
+            <w:tcW w:w="2254" w:type="dxa"/>
+          </w:tcPr>
+          <w:p>
+            <w:pPr>
+              <w:jc w:val="center"/>
+            </w:pPr>
+            <w:r>
+              <w:t>b</w:t>
+            </w:r>
+          </w:p>
+        </w:tc>
+        <w:tc>
+          <w:tcPr>
+            <w:tcW w:w="2254" w:type="dxa"/>
+          </w:tcPr>
+          <w:p>
+            <w:pPr>
+              <w:jc w:val="center"/>
+            </w:pPr>
+          </w:p>
+        </w:tc>
+      </w:tr>
+      <w:tr>
+        <w:tc>
+          <w:tcPr>
+            <w:tcW w:w="2254" w:type="dxa"/>
+          </w:tcPr>
+          <w:p>
+            <w:pPr>
+              <w:jc w:val="center"/>
+            </w:pPr>
+            <w:r>
+              <w:t>S2</w:t>
+            </w:r>
+          </w:p>
+        </w:tc>
+        <w:tc>
+          <w:tcPr>
+            <w:tcW w:w="2254" w:type="dxa"/>
+          </w:tcPr>
+          <w:p>
+            <w:pPr>
+              <w:jc w:val="center"/>
+            </w:pPr>
+          </w:p>
+        </w:tc>
+        <w:tc>
+          <w:tcPr>
+            <w:tcW w:w="2254" w:type="dxa"/>
+          </w:tcPr>
+          <w:p>
+            <w:pPr>
+              <w:jc w:val="center"/>
+            </w:pPr>
+          </w:p>
+        </w:tc>
+        <w:tc>
+          <w:tcPr>
+            <w:tcW w:w="2254" w:type="dxa"/>
+          </w:tcPr>
+          <w:p>
+            <w:pPr>
+              <w:jc w:val="center"/>
+            </w:pPr>
+          </w:p>
+        </w:tc>
+      </w:tr>
+    </w:tbl>
+    <w:p>
+      <w:pPr>
+        <w:jc w:val="center"/>
+      </w:pPr>
+    </w:p>
+    <w:tbl>
+      <w:tblPr>
+        <w:tblStyle w:val="TableGrid"/>
+        <w:tblW w:w="0" w:type="auto"/>
+        <w:tblLook w:val="04A0" w:firstRow="1" w:lastRow="0" w:firstColumn="1" w:lastColumn="0" w:noHBand="0" w:noVBand="1"/>
+      </w:tblPr>
+      <w:tblGrid>
+        <w:gridCol w:w="2254"/>
+        <w:gridCol w:w="2254"/>
+        <w:gridCol w:w="2254"/>
+        <w:gridCol w:w="2254"/>
+      </w:tblGrid>
+      <w:tr>
+        <w:tc>
+          <w:tcPr>
+            <w:tcW w:w="4508" w:type="dxa"/>
+            <w:gridSpan w:val="2"/>
+          </w:tcPr>
+          <w:p>
+            <w:pPr>
+              <w:jc w:val="center"/>
+            </w:pPr>
+            <w:r>
+              <w:t>Balance: $6</w:t>
+            </w:r>
+          </w:p>
+        </w:tc>
+        <w:tc>
+          <w:tcPr>
+            <w:tcW w:w="4508" w:type="dxa"/>
+            <w:gridSpan w:val="2"/>
+          </w:tcPr>
+          <w:p>
+            <w:pPr>
+              <w:jc w:val="center"/>
+            </w:pPr>
+            <w:r>
+              <w:t>Operation: Enqueue(c)</w:t>
+            </w:r>
+          </w:p>
+        </w:tc>
+      </w:tr>
+      <w:tr>
+        <w:tc>
+          <w:tcPr>
+            <w:tcW w:w="2254" w:type="dxa"/>
+          </w:tcPr>
+          <w:p>
+            <w:pPr>
+              <w:jc w:val="center"/>
+            </w:pPr>
+            <w:r>
+              <w:t>S1</w:t>
+            </w:r>
+          </w:p>
+        </w:tc>
+        <w:tc>
+          <w:tcPr>
+            <w:tcW w:w="2254" w:type="dxa"/>
+          </w:tcPr>
+          <w:p>
+            <w:pPr>
+              <w:jc w:val="center"/>
+            </w:pPr>
+            <w:r>
+              <w:t>a</w:t>
+            </w:r>
+          </w:p>
+        </w:tc>
+        <w:tc>
+          <w:tcPr>
+            <w:tcW w:w="2254" w:type="dxa"/>
+          </w:tcPr>
+          <w:p>
+            <w:pPr>
+              <w:jc w:val="center"/>
+            </w:pPr>
+            <w:r>
+              <w:t>b</w:t>
+            </w:r>
+          </w:p>
+        </w:tc>
+        <w:tc>
+          <w:tcPr>
+            <w:tcW w:w="2254" w:type="dxa"/>
+          </w:tcPr>
+          <w:p>
+            <w:pPr>
+              <w:jc w:val="center"/>
+            </w:pPr>
+            <w:r>
+              <w:t>c</w:t>
+            </w:r>
+          </w:p>
+        </w:tc>
+      </w:tr>
+      <w:tr>
+        <w:tc>
+          <w:tcPr>
+            <w:tcW w:w="2254" w:type="dxa"/>
+          </w:tcPr>
+          <w:p>
+            <w:pPr>
+              <w:jc w:val="center"/>
+            </w:pPr>
+            <w:r>
+              <w:t>S2</w:t>
+            </w:r>
+          </w:p>
+        </w:tc>
+        <w:tc>
+          <w:tcPr>
+            <w:tcW w:w="2254" w:type="dxa"/>
+          </w:tcPr>
+          <w:p>
+            <w:pPr>
+              <w:jc w:val="center"/>
+            </w:pPr>
+          </w:p>
+        </w:tc>
+        <w:tc>
+          <w:tcPr>
+            <w:tcW w:w="2254" w:type="dxa"/>
+          </w:tcPr>
+          <w:p>
+            <w:pPr>
+              <w:jc w:val="center"/>
+            </w:pPr>
+          </w:p>
+        </w:tc>
+        <w:tc>
+          <w:tcPr>
+            <w:tcW w:w="2254" w:type="dxa"/>
+          </w:tcPr>
+          <w:p>
+            <w:pPr>
+              <w:jc w:val="center"/>
+            </w:pPr>
+          </w:p>
+        </w:tc>
+      </w:tr>
+    </w:tbl>
     <w:p/>
+    <w:tbl>
+      <w:tblPr>
+        <w:tblStyle w:val="TableGrid"/>
+        <w:tblW w:w="0" w:type="auto"/>
+        <w:jc w:val="center"/>
+        <w:tblLook w:val="04A0" w:firstRow="1" w:lastRow="0" w:firstColumn="1" w:lastColumn="0" w:noHBand="0" w:noVBand="1"/>
+      </w:tblPr>
+      <w:tblGrid>
+        <w:gridCol w:w="2254"/>
+        <w:gridCol w:w="2254"/>
+        <w:gridCol w:w="2254"/>
+        <w:gridCol w:w="2254"/>
+      </w:tblGrid>
+      <w:tr>
+        <w:trPr>
+          <w:jc w:val="center"/>
+        </w:trPr>
+        <w:tc>
+          <w:tcPr>
+            <w:tcW w:w="4508" w:type="dxa"/>
+            <w:gridSpan w:val="2"/>
+          </w:tcPr>
+          <w:p>
+            <w:pPr>
+              <w:jc w:val="center"/>
+            </w:pPr>
+            <w:r>
+              <w:t>Balance: $ 0</w:t>
+            </w:r>
+          </w:p>
+        </w:tc>
+        <w:tc>
+          <w:tcPr>
+            <w:tcW w:w="4508" w:type="dxa"/>
+            <w:gridSpan w:val="2"/>
+          </w:tcPr>
+          <w:p>
+            <w:pPr>
+              <w:jc w:val="center"/>
+            </w:pPr>
+            <w:r>
+              <w:t xml:space="preserve">Operation: </w:t>
+            </w:r>
+            <w:proofErr w:type="gramStart"/>
+            <w:r>
+              <w:t>Dequeue(</w:t>
+            </w:r>
+            <w:proofErr w:type="gramEnd"/>
+            <w:r>
+              <w:t>) Part A</w:t>
+            </w:r>
+          </w:p>
+        </w:tc>
+      </w:tr>
+      <w:tr>
+        <w:trPr>
+          <w:jc w:val="center"/>
+        </w:trPr>
+        <w:tc>
+          <w:tcPr>
+            <w:tcW w:w="2254" w:type="dxa"/>
+          </w:tcPr>
+          <w:p>
+            <w:pPr>
+              <w:jc w:val="center"/>
+            </w:pPr>
+            <w:r>
+              <w:t>S1</w:t>
+            </w:r>
+          </w:p>
+        </w:tc>
+        <w:tc>
+          <w:tcPr>
+            <w:tcW w:w="2254" w:type="dxa"/>
+          </w:tcPr>
+          <w:p>
+            <w:pPr>
+              <w:jc w:val="center"/>
+            </w:pPr>
+          </w:p>
+        </w:tc>
+        <w:tc>
+          <w:tcPr>
+            <w:tcW w:w="2254" w:type="dxa"/>
+          </w:tcPr>
+          <w:p>
+            <w:pPr>
+              <w:jc w:val="center"/>
+            </w:pPr>
+          </w:p>
+        </w:tc>
+        <w:tc>
+          <w:tcPr>
+            <w:tcW w:w="2254" w:type="dxa"/>
+          </w:tcPr>
+          <w:p>
+            <w:pPr>
+              <w:jc w:val="center"/>
+            </w:pPr>
+          </w:p>
+        </w:tc>
+      </w:tr>
+      <w:tr>
+        <w:trPr>
+          <w:jc w:val="center"/>
+        </w:trPr>
+        <w:tc>
+          <w:tcPr>
+            <w:tcW w:w="2254" w:type="dxa"/>
+          </w:tcPr>
+          <w:p>
+            <w:pPr>
+              <w:jc w:val="center"/>
+            </w:pPr>
+            <w:r>
+              <w:t>S2</w:t>
+            </w:r>
+          </w:p>
+        </w:tc>
+        <w:tc>
+          <w:tcPr>
+            <w:tcW w:w="2254" w:type="dxa"/>
+          </w:tcPr>
+          <w:p>
+            <w:pPr>
+              <w:jc w:val="center"/>
+            </w:pPr>
+            <w:r>
+              <w:t>c</w:t>
+            </w:r>
+          </w:p>
+        </w:tc>
+        <w:tc>
+          <w:tcPr>
+            <w:tcW w:w="2254" w:type="dxa"/>
+          </w:tcPr>
+          <w:p>
+            <w:pPr>
+              <w:jc w:val="center"/>
+            </w:pPr>
+            <w:r>
+              <w:t>b</w:t>
+            </w:r>
+          </w:p>
+        </w:tc>
+        <w:tc>
+          <w:tcPr>
+            <w:tcW w:w="2254" w:type="dxa"/>
+          </w:tcPr>
+          <w:p>
+            <w:pPr>
+              <w:jc w:val="center"/>
+            </w:pPr>
+            <w:r>
+              <w:t>a</w:t>
+            </w:r>
+          </w:p>
+        </w:tc>
+      </w:tr>
+    </w:tbl>
+    <w:p>
+      <w:pPr>
+        <w:rPr>
+          <w:b/>
+          <w:bCs/>
+        </w:rPr>
+      </w:pPr>
+    </w:p>
+    <w:tbl>
+      <w:tblPr>
+        <w:tblStyle w:val="TableGrid"/>
+        <w:tblW w:w="0" w:type="auto"/>
+        <w:jc w:val="center"/>
+        <w:tblLook w:val="04A0" w:firstRow="1" w:lastRow="0" w:firstColumn="1" w:lastColumn="0" w:noHBand="0" w:noVBand="1"/>
+      </w:tblPr>
+      <w:tblGrid>
+        <w:gridCol w:w="2254"/>
+        <w:gridCol w:w="2254"/>
+        <w:gridCol w:w="2254"/>
+        <w:gridCol w:w="2254"/>
+      </w:tblGrid>
+      <w:tr>
+        <w:trPr>
+          <w:jc w:val="center"/>
+        </w:trPr>
+        <w:tc>
+          <w:tcPr>
+            <w:tcW w:w="4508" w:type="dxa"/>
+            <w:gridSpan w:val="2"/>
+          </w:tcPr>
+          <w:p>
+            <w:pPr>
+              <w:jc w:val="center"/>
+            </w:pPr>
+            <w:r>
+              <w:t xml:space="preserve">Balance: $ </w:t>
+            </w:r>
+            <w:r>
+              <w:t>1</w:t>
+            </w:r>
+          </w:p>
+        </w:tc>
+        <w:tc>
+          <w:tcPr>
+            <w:tcW w:w="4508" w:type="dxa"/>
+            <w:gridSpan w:val="2"/>
+          </w:tcPr>
+          <w:p>
+            <w:pPr>
+              <w:jc w:val="center"/>
+            </w:pPr>
+            <w:r>
+              <w:t xml:space="preserve">Operation: </w:t>
+            </w:r>
+            <w:proofErr w:type="gramStart"/>
+            <w:r>
+              <w:t>Dequeue(</w:t>
+            </w:r>
+            <w:proofErr w:type="gramEnd"/>
+            <w:r>
+              <w:t>) Part B</w:t>
+            </w:r>
+          </w:p>
+        </w:tc>
+      </w:tr>
+      <w:tr>
+        <w:trPr>
+          <w:jc w:val="center"/>
+        </w:trPr>
+        <w:tc>
+          <w:tcPr>
+            <w:tcW w:w="2254" w:type="dxa"/>
+          </w:tcPr>
+          <w:p>
+            <w:pPr>
+              <w:jc w:val="center"/>
+            </w:pPr>
+            <w:r>
+              <w:t>S1</w:t>
+            </w:r>
+          </w:p>
+        </w:tc>
+        <w:tc>
+          <w:tcPr>
+            <w:tcW w:w="2254" w:type="dxa"/>
+          </w:tcPr>
+          <w:p>
+            <w:pPr>
+              <w:jc w:val="center"/>
+            </w:pPr>
+          </w:p>
+        </w:tc>
+        <w:tc>
+          <w:tcPr>
+            <w:tcW w:w="2254" w:type="dxa"/>
+          </w:tcPr>
+          <w:p>
+            <w:pPr>
+              <w:jc w:val="center"/>
+            </w:pPr>
+          </w:p>
+        </w:tc>
+        <w:tc>
+          <w:tcPr>
+            <w:tcW w:w="2254" w:type="dxa"/>
+          </w:tcPr>
+          <w:p>
+            <w:pPr>
+              <w:jc w:val="center"/>
+            </w:pPr>
+          </w:p>
+        </w:tc>
+      </w:tr>
+      <w:tr>
+        <w:trPr>
+          <w:jc w:val="center"/>
+        </w:trPr>
+        <w:tc>
+          <w:tcPr>
+            <w:tcW w:w="2254" w:type="dxa"/>
+          </w:tcPr>
+          <w:p>
+            <w:pPr>
+              <w:jc w:val="center"/>
+            </w:pPr>
+            <w:r>
+              <w:t>S2</w:t>
+            </w:r>
+          </w:p>
+        </w:tc>
+        <w:tc>
+          <w:tcPr>
+            <w:tcW w:w="2254" w:type="dxa"/>
+          </w:tcPr>
+          <w:p>
+            <w:pPr>
+              <w:jc w:val="center"/>
+            </w:pPr>
+            <w:r>
+              <w:t>c</w:t>
+            </w:r>
+          </w:p>
+        </w:tc>
+        <w:tc>
+          <w:tcPr>
+            <w:tcW w:w="2254" w:type="dxa"/>
+          </w:tcPr>
+          <w:p>
+            <w:pPr>
+              <w:jc w:val="center"/>
+            </w:pPr>
+            <w:r>
+              <w:t>b</w:t>
+            </w:r>
+          </w:p>
+        </w:tc>
+        <w:tc>
+          <w:tcPr>
+            <w:tcW w:w="2254" w:type="dxa"/>
+          </w:tcPr>
+          <w:p>
+            <w:pPr>
+              <w:jc w:val="center"/>
+            </w:pPr>
+          </w:p>
+        </w:tc>
+      </w:tr>
+    </w:tbl>
+    <w:p>
+      <w:pPr>
+        <w:rPr>
+          <w:b/>
+          <w:bCs/>
+        </w:rPr>
+      </w:pPr>
+    </w:p>
+    <w:p>
+      <w:pPr>
+        <w:pStyle w:val="Heading3"/>
+      </w:pPr>
+      <w:r>
+        <w:t>Potential Method</w:t>
+      </w:r>
+    </w:p>
+    <w:p>
+      <w:pPr>
+        <w:rPr>
+          <w:b/>
+          <w:bCs/>
+        </w:rPr>
+      </w:pPr>
+      <w:r>
+        <w:rPr>
+          <w:b/>
+          <w:bCs/>
+        </w:rPr>
+        <w:t>Enqueue:</w:t>
+      </w:r>
+    </w:p>
+    <w:p>
+      <w:pPr>
+        <w:rPr>
+          <w:rFonts w:eastAsiaTheme="minorEastAsia"/>
+        </w:rPr>
+      </w:pPr>
+      <w:r>
+        <w:t>Potential change</w:t>
+      </w:r>
+      <w:r>
+        <w:t xml:space="preserve"> </w:t>
+      </w:r>
+      <w:r>
+        <w:tab/>
+      </w:r>
+      <w:r>
+        <w:tab/>
+      </w:r>
+      <m:oMath>
+        <m:r>
+          <w:rPr>
+            <w:rFonts w:ascii="Cambria Math" w:hAnsi="Cambria Math"/>
+          </w:rPr>
+          <m:t>ϑ</m:t>
+        </m:r>
+        <m:sSub>
+          <m:sSubPr>
+            <m:ctrlPr>
+              <w:rPr>
+                <w:rFonts w:ascii="Cambria Math" w:hAnsi="Cambria Math"/>
+                <w:i/>
+              </w:rPr>
+            </m:ctrlPr>
+          </m:sSubPr>
+          <m:e>
+            <m:r>
+              <w:rPr>
+                <w:rFonts w:ascii="Cambria Math" w:hAnsi="Cambria Math"/>
+              </w:rPr>
+              <m:t>D</m:t>
+            </m:r>
+          </m:e>
+          <m:sub>
+            <m:r>
+              <w:rPr>
+                <w:rFonts w:ascii="Cambria Math" w:hAnsi="Cambria Math"/>
+              </w:rPr>
+              <m:t>i</m:t>
+            </m:r>
+          </m:sub>
+        </m:sSub>
+        <m:r>
+          <w:rPr>
+            <w:rFonts w:ascii="Cambria Math" w:hAnsi="Cambria Math"/>
+          </w:rPr>
+          <m:t>-ϑ</m:t>
+        </m:r>
+        <m:sSub>
+          <m:sSubPr>
+            <m:ctrlPr>
+              <w:rPr>
+                <w:rFonts w:ascii="Cambria Math" w:hAnsi="Cambria Math"/>
+                <w:i/>
+              </w:rPr>
+            </m:ctrlPr>
+          </m:sSubPr>
+          <m:e>
+            <m:r>
+              <w:rPr>
+                <w:rFonts w:ascii="Cambria Math" w:hAnsi="Cambria Math"/>
+              </w:rPr>
+              <m:t>D</m:t>
+            </m:r>
+          </m:e>
+          <m:sub>
+            <m:r>
+              <w:rPr>
+                <w:rFonts w:ascii="Cambria Math" w:hAnsi="Cambria Math"/>
+              </w:rPr>
+              <m:t>i-1</m:t>
+            </m:r>
+          </m:sub>
+        </m:sSub>
+        <m:r>
+          <w:rPr>
+            <w:rFonts w:ascii="Cambria Math" w:hAnsi="Cambria Math"/>
+          </w:rPr>
+          <m:t>=s+1-s=1</m:t>
+        </m:r>
+      </m:oMath>
+    </w:p>
+    <w:p>
+      <w:pPr>
+        <w:rPr>
+          <w:color w:val="FF0000"/>
+        </w:rPr>
+      </w:pPr>
+      <w:r>
+        <w:rPr>
+          <w:rFonts w:eastAsiaTheme="minorEastAsia"/>
+        </w:rPr>
+        <w:t>Amortized change</w:t>
+      </w:r>
+      <w:r>
+        <w:rPr>
+          <w:rFonts w:eastAsiaTheme="minorEastAsia"/>
+        </w:rPr>
+        <w:tab/>
+      </w:r>
+      <w:r>
+        <w:rPr>
+          <w:rFonts w:eastAsiaTheme="minorEastAsia"/>
+        </w:rPr>
+        <w:tab/>
+      </w:r>
+      <m:oMath>
+        <m:sSub>
+          <m:sSubPr>
+            <m:ctrlPr>
+              <w:rPr>
+                <w:rFonts w:ascii="Cambria Math" w:eastAsiaTheme="minorEastAsia" w:hAnsi="Cambria Math"/>
+                <w:i/>
+              </w:rPr>
+            </m:ctrlPr>
+          </m:sSubPr>
+          <m:e>
+            <m:r>
+              <w:rPr>
+                <w:rFonts w:ascii="Cambria Math" w:eastAsiaTheme="minorEastAsia" w:hAnsi="Cambria Math"/>
+              </w:rPr>
+              <m:t>c</m:t>
+            </m:r>
+          </m:e>
+          <m:sub>
+            <m:r>
+              <w:rPr>
+                <w:rFonts w:ascii="Cambria Math" w:eastAsiaTheme="minorEastAsia" w:hAnsi="Cambria Math"/>
+              </w:rPr>
+              <m:t>i</m:t>
+            </m:r>
+          </m:sub>
+        </m:sSub>
+        <m:r>
+          <w:rPr>
+            <w:rFonts w:ascii="Cambria Math" w:hAnsi="Cambria Math"/>
+          </w:rPr>
+          <m:t>+ϑ</m:t>
+        </m:r>
+        <m:sSub>
+          <m:sSubPr>
+            <m:ctrlPr>
+              <w:rPr>
+                <w:rFonts w:ascii="Cambria Math" w:hAnsi="Cambria Math"/>
+                <w:i/>
+              </w:rPr>
+            </m:ctrlPr>
+          </m:sSubPr>
+          <m:e>
+            <m:r>
+              <w:rPr>
+                <w:rFonts w:ascii="Cambria Math" w:hAnsi="Cambria Math"/>
+              </w:rPr>
+              <m:t>D</m:t>
+            </m:r>
+          </m:e>
+          <m:sub>
+            <m:r>
+              <w:rPr>
+                <w:rFonts w:ascii="Cambria Math" w:hAnsi="Cambria Math"/>
+              </w:rPr>
+              <m:t>i</m:t>
+            </m:r>
+          </m:sub>
+        </m:sSub>
+        <m:r>
+          <w:rPr>
+            <w:rFonts w:ascii="Cambria Math" w:hAnsi="Cambria Math"/>
+          </w:rPr>
+          <m:t>-ϑ</m:t>
+        </m:r>
+        <m:sSub>
+          <m:sSubPr>
+            <m:ctrlPr>
+              <w:rPr>
+                <w:rFonts w:ascii="Cambria Math" w:hAnsi="Cambria Math"/>
+                <w:i/>
+              </w:rPr>
+            </m:ctrlPr>
+          </m:sSubPr>
+          <m:e>
+            <m:r>
+              <w:rPr>
+                <w:rFonts w:ascii="Cambria Math" w:hAnsi="Cambria Math"/>
+              </w:rPr>
+              <m:t>D</m:t>
+            </m:r>
+          </m:e>
+          <m:sub>
+            <m:r>
+              <w:rPr>
+                <w:rFonts w:ascii="Cambria Math" w:hAnsi="Cambria Math"/>
+              </w:rPr>
+              <m:t>i-1</m:t>
+            </m:r>
+          </m:sub>
+        </m:sSub>
+        <m:r>
+          <w:rPr>
+            <w:rFonts w:ascii="Cambria Math" w:hAnsi="Cambria Math"/>
+          </w:rPr>
+          <m:t>=1+1=2</m:t>
+        </m:r>
+      </m:oMath>
+      <w:r>
+        <w:rPr>
+          <w:rFonts w:eastAsiaTheme="minorEastAsia"/>
+          <w:color w:val="FF0000"/>
+        </w:rPr>
+        <w:t xml:space="preserve"> </w:t>
+      </w:r>
+      <w:r>
+        <w:rPr>
+          <w:rFonts w:eastAsiaTheme="minorEastAsia"/>
+          <w:color w:val="FF0000"/>
+        </w:rPr>
+        <w:t>or is it 3 because of the pushes</w:t>
+      </w:r>
+    </w:p>
+    <w:p>
+      <w:pPr>
+        <w:rPr>
+          <w:rFonts w:eastAsiaTheme="minorEastAsia"/>
+          <w:b/>
+          <w:bCs/>
+        </w:rPr>
+      </w:pPr>
+      <w:r>
+        <w:rPr>
+          <w:rFonts w:eastAsiaTheme="minorEastAsia"/>
+          <w:b/>
+          <w:bCs/>
+        </w:rPr>
+        <w:t>Dequeue:</w:t>
+      </w:r>
+    </w:p>
+    <w:p>
+      <w:pPr>
+        <w:rPr>
+          <w:rFonts w:eastAsiaTheme="minorEastAsia"/>
+        </w:rPr>
+      </w:pPr>
+      <w:r>
+        <w:rPr>
+          <w:rFonts w:eastAsiaTheme="minorEastAsia"/>
+        </w:rPr>
+        <w:t>Potential change</w:t>
+      </w:r>
+      <w:r>
+        <w:rPr>
+          <w:rFonts w:eastAsiaTheme="minorEastAsia"/>
+        </w:rPr>
+        <w:tab/>
+      </w:r>
+      <w:r>
+        <w:rPr>
+          <w:rFonts w:eastAsiaTheme="minorEastAsia"/>
+        </w:rPr>
+        <w:tab/>
+      </w:r>
+      <m:oMath>
+        <m:r>
+          <w:rPr>
+            <w:rFonts w:ascii="Cambria Math" w:hAnsi="Cambria Math"/>
+          </w:rPr>
+          <m:t>ϑ</m:t>
+        </m:r>
+        <m:sSub>
+          <m:sSubPr>
+            <m:ctrlPr>
+              <w:rPr>
+                <w:rFonts w:ascii="Cambria Math" w:hAnsi="Cambria Math"/>
+                <w:i/>
+              </w:rPr>
+            </m:ctrlPr>
+          </m:sSubPr>
+          <m:e>
+            <m:r>
+              <w:rPr>
+                <w:rFonts w:ascii="Cambria Math" w:hAnsi="Cambria Math"/>
+              </w:rPr>
+              <m:t>D</m:t>
+            </m:r>
+          </m:e>
+          <m:sub>
+            <m:r>
+              <w:rPr>
+                <w:rFonts w:ascii="Cambria Math" w:hAnsi="Cambria Math"/>
+              </w:rPr>
+              <m:t>i</m:t>
+            </m:r>
+          </m:sub>
+        </m:sSub>
+        <m:r>
+          <w:rPr>
+            <w:rFonts w:ascii="Cambria Math" w:hAnsi="Cambria Math"/>
+          </w:rPr>
+          <m:t>-ϑ</m:t>
+        </m:r>
+        <m:sSub>
+          <m:sSubPr>
+            <m:ctrlPr>
+              <w:rPr>
+                <w:rFonts w:ascii="Cambria Math" w:hAnsi="Cambria Math"/>
+                <w:i/>
+              </w:rPr>
+            </m:ctrlPr>
+          </m:sSubPr>
+          <m:e>
+            <m:r>
+              <w:rPr>
+                <w:rFonts w:ascii="Cambria Math" w:hAnsi="Cambria Math"/>
+              </w:rPr>
+              <m:t>D</m:t>
+            </m:r>
+          </m:e>
+          <m:sub>
+            <m:r>
+              <w:rPr>
+                <w:rFonts w:ascii="Cambria Math" w:hAnsi="Cambria Math"/>
+              </w:rPr>
+              <m:t>i-1</m:t>
+            </m:r>
+          </m:sub>
+        </m:sSub>
+        <m:r>
+          <w:rPr>
+            <w:rFonts w:ascii="Cambria Math" w:hAnsi="Cambria Math"/>
+          </w:rPr>
+          <m:t>=-n</m:t>
+        </m:r>
+      </m:oMath>
+      <w:r>
+        <w:rPr>
+          <w:rFonts w:eastAsiaTheme="minorEastAsia"/>
+        </w:rPr>
+        <w:t xml:space="preserve"> </w:t>
+      </w:r>
+      <w:r>
+        <w:rPr>
+          <w:rFonts w:eastAsiaTheme="minorEastAsia"/>
+          <w:color w:val="FF0000"/>
+        </w:rPr>
+        <w:t xml:space="preserve">is </w:t>
+      </w:r>
+      <w:proofErr w:type="gramStart"/>
+      <w:r>
+        <w:rPr>
+          <w:rFonts w:eastAsiaTheme="minorEastAsia"/>
+          <w:color w:val="FF0000"/>
+        </w:rPr>
+        <w:t>it</w:t>
+      </w:r>
+      <w:proofErr w:type="gramEnd"/>
+      <w:r>
+        <w:rPr>
+          <w:rFonts w:eastAsiaTheme="minorEastAsia"/>
+          <w:color w:val="FF0000"/>
+        </w:rPr>
+        <w:t xml:space="preserve"> negative n cause they are gone from stack or set – 1 because you only popped 1</w:t>
+      </w:r>
+    </w:p>
+    <w:p>
+      <w:pPr>
+        <w:rPr>
+          <w:color w:val="FF0000"/>
+        </w:rPr>
+      </w:pPr>
+      <w:r>
+        <w:rPr>
+          <w:rFonts w:eastAsiaTheme="minorEastAsia"/>
+        </w:rPr>
+        <w:t>Amortized change</w:t>
+      </w:r>
+      <w:r>
+        <w:rPr>
+          <w:rFonts w:eastAsiaTheme="minorEastAsia"/>
+        </w:rPr>
+        <w:tab/>
+      </w:r>
+      <w:r>
+        <w:rPr>
+          <w:rFonts w:eastAsiaTheme="minorEastAsia"/>
+        </w:rPr>
+        <w:tab/>
+      </w:r>
+      <m:oMath>
+        <m:sSub>
+          <m:sSubPr>
+            <m:ctrlPr>
+              <w:rPr>
+                <w:rFonts w:ascii="Cambria Math" w:eastAsiaTheme="minorEastAsia" w:hAnsi="Cambria Math"/>
+                <w:i/>
+              </w:rPr>
+            </m:ctrlPr>
+          </m:sSubPr>
+          <m:e>
+            <m:r>
+              <w:rPr>
+                <w:rFonts w:ascii="Cambria Math" w:eastAsiaTheme="minorEastAsia" w:hAnsi="Cambria Math"/>
+              </w:rPr>
+              <m:t>c</m:t>
+            </m:r>
+          </m:e>
+          <m:sub>
+            <m:r>
+              <w:rPr>
+                <w:rFonts w:ascii="Cambria Math" w:eastAsiaTheme="minorEastAsia" w:hAnsi="Cambria Math"/>
+              </w:rPr>
+              <m:t>i</m:t>
+            </m:r>
+          </m:sub>
+        </m:sSub>
+        <m:r>
+          <w:rPr>
+            <w:rFonts w:ascii="Cambria Math" w:hAnsi="Cambria Math"/>
+          </w:rPr>
+          <m:t>+ϑ</m:t>
+        </m:r>
+        <m:sSub>
+          <m:sSubPr>
+            <m:ctrlPr>
+              <w:rPr>
+                <w:rFonts w:ascii="Cambria Math" w:hAnsi="Cambria Math"/>
+                <w:i/>
+              </w:rPr>
+            </m:ctrlPr>
+          </m:sSubPr>
+          <m:e>
+            <m:r>
+              <w:rPr>
+                <w:rFonts w:ascii="Cambria Math" w:hAnsi="Cambria Math"/>
+              </w:rPr>
+              <m:t>D</m:t>
+            </m:r>
+          </m:e>
+          <m:sub>
+            <m:r>
+              <w:rPr>
+                <w:rFonts w:ascii="Cambria Math" w:hAnsi="Cambria Math"/>
+              </w:rPr>
+              <m:t>i</m:t>
+            </m:r>
+          </m:sub>
+        </m:sSub>
+        <m:r>
+          <w:rPr>
+            <w:rFonts w:ascii="Cambria Math" w:hAnsi="Cambria Math"/>
+          </w:rPr>
+          <m:t>-ϑ</m:t>
+        </m:r>
+        <m:sSub>
+          <m:sSubPr>
+            <m:ctrlPr>
+              <w:rPr>
+                <w:rFonts w:ascii="Cambria Math" w:hAnsi="Cambria Math"/>
+                <w:i/>
+              </w:rPr>
+            </m:ctrlPr>
+          </m:sSubPr>
+          <m:e>
+            <m:r>
+              <w:rPr>
+                <w:rFonts w:ascii="Cambria Math" w:hAnsi="Cambria Math"/>
+              </w:rPr>
+              <m:t>D</m:t>
+            </m:r>
+          </m:e>
+          <m:sub>
+            <m:r>
+              <w:rPr>
+                <w:rFonts w:ascii="Cambria Math" w:hAnsi="Cambria Math"/>
+              </w:rPr>
+              <m:t>i-1</m:t>
+            </m:r>
+          </m:sub>
+        </m:sSub>
+        <m:r>
+          <w:rPr>
+            <w:rFonts w:ascii="Cambria Math" w:hAnsi="Cambria Math"/>
+          </w:rPr>
+          <m:t>=n+1-n=1</m:t>
+        </m:r>
+      </m:oMath>
+      <w:r>
+        <w:rPr>
+          <w:rFonts w:eastAsiaTheme="minorEastAsia"/>
+          <w:color w:val="FF0000"/>
+        </w:rPr>
+        <w:t xml:space="preserve"> </w:t>
+      </w:r>
+    </w:p>
+    <w:p>
+      <w:pPr>
+        <w:rPr>
+          <w:rFonts w:eastAsiaTheme="minorEastAsia"/>
+        </w:rPr>
+      </w:pPr>
+    </w:p>
     <w:p/>
     <w:p>
       <w:pPr>
-        <w:rPr>
-          <w:b/>
-          <w:bCs/>
-        </w:rPr>
-      </w:pPr>
-      <w:r>
-        <w:rPr>
-          <w:b/>
-          <w:bCs/>
-        </w:rPr>
-        <w:t xml:space="preserve">QUESTION 3 [10 MARKS] A queue (FIFO) can be implemented using two stacks (LIFO) where the stack has three operations, push, pop and empty, each with cost 1 and the queue can be implemented as: </w:t>
-      </w:r>
-    </w:p>
-    <w:p>
-      <w:pPr>
-        <w:rPr>
-          <w:b/>
-          <w:bCs/>
-        </w:rPr>
-      </w:pPr>
-      <w:r>
-        <w:rPr>
-          <w:b/>
-          <w:bCs/>
-        </w:rPr>
-        <w:t>- enqueue(x): push x onto stack1</w:t>
-      </w:r>
-    </w:p>
-    <w:p>
-      <w:pPr>
-        <w:rPr>
-          <w:b/>
-          <w:bCs/>
-        </w:rPr>
-      </w:pPr>
-      <w:r>
-        <w:rPr>
-          <w:b/>
-          <w:bCs/>
-        </w:rPr>
-        <w:t xml:space="preserve"> - dequeue(): if stack2 is empty then pop the entire contents of stack1 pushing each element in turn onto stack 2. Now pop from stack2 and return the result. </w:t>
-      </w:r>
-    </w:p>
-    <w:p>
-      <w:pPr>
-        <w:rPr>
-          <w:b/>
-          <w:bCs/>
-        </w:rPr>
-      </w:pPr>
-      <w:r>
-        <w:rPr>
-          <w:b/>
-          <w:bCs/>
-        </w:rPr>
-        <w:t>A conventional worst case analysis would establish that dequeue takes O(n) time, but this is clearly a weak bound for a sequence of operations, because very few dequeues actually take that long. Thus O(n2 ) is not a very accurate characterization of the time needed for a sequence of n enqueue and</w:t>
-      </w:r>
-      <w:r>
-        <w:t xml:space="preserve"> </w:t>
-      </w:r>
-      <w:r>
-        <w:rPr>
-          <w:b/>
-          <w:bCs/>
-        </w:rPr>
-        <w:t>dequeue operations, even though in the worst case an individual dequeue can take O(n) time. Perform the three methods of aggregate analysis on this data structure.</w:t>
-      </w:r>
-    </w:p>
-    <w:p>
-      <w:pPr>
-        <w:rPr>
-          <w:b/>
-          <w:bCs/>
-        </w:rPr>
-      </w:pPr>
-    </w:p>
-    <w:p>
-      <w:pPr>
-        <w:rPr>
-          <w:b/>
-          <w:bCs/>
-        </w:rPr>
-      </w:pPr>
-      <w:r>
-        <w:rPr>
-          <w:b/>
-          <w:bCs/>
-        </w:rPr>
-        <w:t>QUESTION 4 [5 MARKS] In the following Fibonacci Heap, decrease 35 to 5 and show the resulting Fibonacci Heap. Dark shaded nodes are marked.</w:t>
+        <w:pStyle w:val="Heading2"/>
+      </w:pPr>
+      <w:r>
+        <w:t xml:space="preserve">QUESTION 4 [5 MARKS] </w:t>
+      </w:r>
+    </w:p>
+    <w:p>
+      <w:pPr>
+        <w:rPr>
+          <w:b/>
+          <w:bCs/>
+        </w:rPr>
+      </w:pPr>
+      <w:r>
+        <w:rPr>
+          <w:b/>
+          <w:bCs/>
+        </w:rPr>
+        <w:t>In the following Fibonacci Heap, decrease 35 to 5 and show the resulting Fibonacci Heap. Dark shaded nodes are marked.</w:t>
       </w:r>
     </w:p>
     <w:p>
@@ -746,6 +2673,7 @@
         <w:rPr>
           <w:noProof/>
         </w:rPr>
+        <w:lastRenderedPageBreak/>
         <w:drawing>
           <wp:inline distT="0" distB="0" distL="0" distR="0" wp14:anchorId="34818E5D" wp14:editId="693F452C">
             <wp:extent cx="5267325" cy="2209800"/>
@@ -786,15 +2714,35 @@
     <w:p>
       <w:pPr>
         <w:rPr>
-          <w:b/>
-          <w:bCs/>
-        </w:rPr>
-      </w:pPr>
-      <w:r>
-        <w:rPr>
-          <w:b/>
-          <w:bCs/>
-        </w:rPr>
+          <w:color w:val="FF0000"/>
+        </w:rPr>
+      </w:pPr>
+      <w:r>
+        <w:rPr>
+          <w:color w:val="FF0000"/>
+        </w:rPr>
+        <w:t xml:space="preserve">Find out if you only decrease key or a min pop / </w:t>
+      </w:r>
+      <w:proofErr w:type="spellStart"/>
+      <w:r>
+        <w:rPr>
+          <w:color w:val="FF0000"/>
+        </w:rPr>
+        <w:t>clean up</w:t>
+      </w:r>
+      <w:proofErr w:type="spellEnd"/>
+      <w:r>
+        <w:rPr>
+          <w:color w:val="FF0000"/>
+        </w:rPr>
+        <w:t xml:space="preserve"> is required</w:t>
+      </w:r>
+    </w:p>
+    <w:p>
+      <w:pPr>
+        <w:pStyle w:val="Heading2"/>
+      </w:pPr>
+      <w:r>
         <w:t xml:space="preserve">QUESTION 5 [8 MARKS] </w:t>
       </w:r>
     </w:p>
@@ -810,7 +2758,6 @@
           <w:b/>
           <w:bCs/>
         </w:rPr>
-        <w:lastRenderedPageBreak/>
         <w:t xml:space="preserve">a) List the six properties of a Red-Black Tree </w:t>
       </w:r>
     </w:p>
@@ -826,7 +2773,39 @@
           <w:b/>
           <w:bCs/>
         </w:rPr>
-        <w:t xml:space="preserve">b) Prove that a Red-Black Tree with n internal nodes has height at most 2 lg(n + 1). </w:t>
+        <w:t xml:space="preserve">b) Prove that a Red-Black Tree with </w:t>
+      </w:r>
+      <w:proofErr w:type="spellStart"/>
+      <w:r>
+        <w:rPr>
+          <w:b/>
+          <w:bCs/>
+        </w:rPr>
+        <w:t>n</w:t>
+      </w:r>
+      <w:proofErr w:type="spellEnd"/>
+      <w:r>
+        <w:rPr>
+          <w:b/>
+          <w:bCs/>
+        </w:rPr>
+        <w:t xml:space="preserve"> internal nodes has height at most 2 </w:t>
+      </w:r>
+      <w:proofErr w:type="gramStart"/>
+      <w:r>
+        <w:rPr>
+          <w:b/>
+          <w:bCs/>
+        </w:rPr>
+        <w:t>lg(</w:t>
+      </w:r>
+      <w:proofErr w:type="gramEnd"/>
+      <w:r>
+        <w:rPr>
+          <w:b/>
+          <w:bCs/>
+        </w:rPr>
+        <w:t xml:space="preserve">n + 1). </w:t>
       </w:r>
     </w:p>
     <w:p>
@@ -885,6 +2864,8 @@
           </wp:inline>
         </w:drawing>
       </w:r>
+      <w:bookmarkStart w:id="0" w:name="_GoBack"/>
+      <w:bookmarkEnd w:id="0"/>
     </w:p>
     <w:p>
       <w:pPr>
@@ -910,27 +2891,43 @@
       </w:pPr>
     </w:p>
     <w:p>
-      <w:r>
-        <w:rPr>
-          <w:b/>
-          <w:bCs/>
-        </w:rPr>
-        <w:t>QUESTION 6 [5 MARKS] Step by step create the suffix tree for the word “banana”</w:t>
-      </w:r>
-    </w:p>
-    <w:p>
-      <w:pPr>
-        <w:rPr>
-          <w:b/>
-          <w:bCs/>
-        </w:rPr>
-      </w:pPr>
-      <w:r>
-        <w:rPr>
-          <w:b/>
-          <w:bCs/>
-        </w:rPr>
-        <w:t xml:space="preserve">QUESTION 7 [5 MARKS] An example of an augmented data structure is the Interval Tree. </w:t>
+      <w:pPr>
+        <w:pStyle w:val="Heading2"/>
+      </w:pPr>
+      <w:r>
+        <w:t>QUESTION 6 [5 MARKS]</w:t>
+      </w:r>
+    </w:p>
+    <w:p>
+      <w:r>
+        <w:rPr>
+          <w:b/>
+          <w:bCs/>
+        </w:rPr>
+        <w:t>Step by step create the suffix tree for the word “banana”</w:t>
+      </w:r>
+    </w:p>
+    <w:p>
+      <w:pPr>
+        <w:pStyle w:val="Heading2"/>
+      </w:pPr>
+      <w:r>
+        <w:t xml:space="preserve">QUESTION 7 [5 MARKS] </w:t>
+      </w:r>
+    </w:p>
+    <w:p>
+      <w:pPr>
+        <w:rPr>
+          <w:b/>
+          <w:bCs/>
+        </w:rPr>
+      </w:pPr>
+      <w:r>
+        <w:rPr>
+          <w:b/>
+          <w:bCs/>
+        </w:rPr>
+        <w:t xml:space="preserve">An example of an augmented data structure is the Interval Tree. </w:t>
       </w:r>
     </w:p>
     <w:p>
@@ -960,23 +2957,47 @@
           <w:b/>
           <w:bCs/>
         </w:rPr>
-        <w:t>b) Write the pseudo-code (Python level) for the IntervalSearch function.</w:t>
+        <w:t xml:space="preserve">b) Write the pseudo-code (Python level) for the </w:t>
+      </w:r>
+      <w:proofErr w:type="spellStart"/>
+      <w:r>
+        <w:rPr>
+          <w:b/>
+          <w:bCs/>
+        </w:rPr>
+        <w:t>IntervalSearch</w:t>
+      </w:r>
+      <w:proofErr w:type="spellEnd"/>
+      <w:r>
+        <w:rPr>
+          <w:b/>
+          <w:bCs/>
+        </w:rPr>
+        <w:t xml:space="preserve"> function.</w:t>
       </w:r>
     </w:p>
     <w:p/>
     <w:p>
       <w:pPr>
-        <w:rPr>
-          <w:b/>
-          <w:bCs/>
-        </w:rPr>
-      </w:pPr>
-      <w:r>
-        <w:rPr>
-          <w:b/>
-          <w:bCs/>
-        </w:rPr>
-        <w:t>QUESTION 8 [5 MARKS] Write the pseudo-code for the 2-approximation algorithm for the Travelling Salesman problem and prove that it is a polynomial 2-approximation algorithm.</w:t>
+        <w:pStyle w:val="Heading2"/>
+      </w:pPr>
+      <w:r>
+        <w:t>QUESTION 8 [5 MARKS]</w:t>
+      </w:r>
+    </w:p>
+    <w:p>
+      <w:pPr>
+        <w:rPr>
+          <w:b/>
+          <w:bCs/>
+        </w:rPr>
+      </w:pPr>
+      <w:r>
+        <w:rPr>
+          <w:b/>
+          <w:bCs/>
+        </w:rPr>
+        <w:t xml:space="preserve"> Write the pseudo-code for the 2-approximation algorithm for the Travelling Salesman problem and prove that it is a polynomial 2-approximation algorithm.</w:t>
       </w:r>
     </w:p>
     <w:p>
@@ -985,6 +3006,9 @@
       </w:r>
     </w:p>
     <w:p>
+      <w:pPr>
+        <w:pStyle w:val="Heading1"/>
+      </w:pPr>
       <w:r>
         <w:lastRenderedPageBreak/>
         <w:t>LONG ANSWER</w:t>
@@ -992,17 +3016,25 @@
     </w:p>
     <w:p>
       <w:pPr>
-        <w:rPr>
-          <w:b/>
-          <w:bCs/>
-        </w:rPr>
-      </w:pPr>
-      <w:r>
-        <w:rPr>
-          <w:b/>
-          <w:bCs/>
-        </w:rPr>
-        <w:t xml:space="preserve">QUESTION 1 [15 MARKS] Consider an N-by-N grid in which some squares are occupied by black circles. Two squares belong to the same group if they share a common edge. In the figure below, there is one group of four occupied squares, three groups of two occupied squares, and two individual occupied squares. Assume that the grid is represented by a two-dimensional array. Write a C++ program that does the following: </w:t>
+        <w:pStyle w:val="Heading2"/>
+      </w:pPr>
+      <w:r>
+        <w:t xml:space="preserve">QUESTION 1 [15 MARKS] </w:t>
+      </w:r>
+    </w:p>
+    <w:p>
+      <w:pPr>
+        <w:rPr>
+          <w:b/>
+          <w:bCs/>
+        </w:rPr>
+      </w:pPr>
+      <w:r>
+        <w:rPr>
+          <w:b/>
+          <w:bCs/>
+        </w:rPr>
+        <w:t xml:space="preserve">Consider an N-by-N grid in which some squares are occupied by black circles. Two squares belong to the same group if they share a common edge. In the figure below, there is one group of four occupied squares, three groups of two occupied squares, and two individual occupied squares. Assume that the grid is represented by a two-dimensional array. Write a C++ program that does the following: </w:t>
       </w:r>
     </w:p>
     <w:p>
@@ -1094,17 +3126,25 @@
     </w:p>
     <w:p>
       <w:pPr>
-        <w:rPr>
-          <w:b/>
-          <w:bCs/>
-        </w:rPr>
-      </w:pPr>
-      <w:r>
-        <w:rPr>
-          <w:b/>
-          <w:bCs/>
-        </w:rPr>
-        <w:t xml:space="preserve">QUESTION 2 [15 MARKS] Assignment 1 required you to write a program to generate a maze. </w:t>
+        <w:pStyle w:val="Heading2"/>
+      </w:pPr>
+      <w:r>
+        <w:t xml:space="preserve">QUESTION 2 [15 MARKS] </w:t>
+      </w:r>
+    </w:p>
+    <w:p>
+      <w:pPr>
+        <w:rPr>
+          <w:b/>
+          <w:bCs/>
+        </w:rPr>
+      </w:pPr>
+      <w:r>
+        <w:rPr>
+          <w:b/>
+          <w:bCs/>
+        </w:rPr>
+        <w:t xml:space="preserve">Assignment 1 required you to write a program to generate a maze. </w:t>
       </w:r>
     </w:p>
     <w:p>
@@ -1139,17 +3179,41 @@
     </w:p>
     <w:p>
       <w:pPr>
-        <w:rPr>
-          <w:b/>
-          <w:bCs/>
-        </w:rPr>
-      </w:pPr>
-      <w:r>
-        <w:rPr>
-          <w:b/>
-          <w:bCs/>
-        </w:rPr>
-        <w:t>QUESTION 3 [15 MARKS] The file dictionary.txt contains one word per line. Subsets of these words can ordered such that, with the exception of the first word, the second and third letter of each word is identical to the third last and second last of the preceding word. Words may only be used once within a sequence. Design algorithms and implement C++ programs that find such sequences separately for words of length 4 through to words of length 15 characters. Target sequence lengths and CPU times in seconds are shown in the following tables. You may be able to find longer sequences. Analyse in detail the problem and the performance of each of your algorithms.</w:t>
+        <w:pStyle w:val="Heading2"/>
+      </w:pPr>
+      <w:r>
+        <w:t xml:space="preserve">QUESTION 3 [15 MARKS] </w:t>
+      </w:r>
+    </w:p>
+    <w:p>
+      <w:pPr>
+        <w:rPr>
+          <w:b/>
+          <w:bCs/>
+        </w:rPr>
+      </w:pPr>
+      <w:r>
+        <w:rPr>
+          <w:b/>
+          <w:bCs/>
+        </w:rPr>
+        <w:t xml:space="preserve">The file dictionary.txt contains one word per line. Subsets of these words can </w:t>
+      </w:r>
+      <w:proofErr w:type="gramStart"/>
+      <w:r>
+        <w:rPr>
+          <w:b/>
+          <w:bCs/>
+        </w:rPr>
+        <w:t>ordered</w:t>
+      </w:r>
+      <w:proofErr w:type="gramEnd"/>
+      <w:r>
+        <w:rPr>
+          <w:b/>
+          <w:bCs/>
+        </w:rPr>
+        <w:t xml:space="preserve"> such that, with the exception of the first word, the second and third letter of each word is identical to the third last and second last of the preceding word. Words may only be used once within a sequence. Design algorithms and implement C++ programs that find such sequences separately for words of length 4 through to words of length 15 characters. Target sequence lengths and CPU times in seconds are shown in the following tables. You may be able to find longer sequences. Analyse in detail the problem and the performance of each of your algorithms.</w:t>
       </w:r>
     </w:p>
     <w:p>
@@ -1202,41 +3266,73 @@
     </w:p>
     <w:p>
       <w:pPr>
-        <w:rPr>
-          <w:b/>
-          <w:bCs/>
-        </w:rPr>
-      </w:pPr>
-      <w:r>
-        <w:rPr>
-          <w:b/>
-          <w:bCs/>
-        </w:rPr>
+        <w:pStyle w:val="Heading2"/>
+      </w:pPr>
+      <w:r>
         <w:lastRenderedPageBreak/>
-        <w:t>QUESTION 4 [15 MARKS] The goal of a ladder-gram is to transform a source word into the target word on the bottom rung in the least number of steps. During each step, you must replace one letter in the previous word so that a new word is formed, but without changing the positions of the other letters. All words must exist in the supplied dictionary (dictionary.txt). For example, we can achieve the alchemist's dream of changing LEAD to GOLD in 3 steps or HIDE to SEEK in 6 steps. Minimise the number of steps.</w:t>
-      </w:r>
-    </w:p>
-    <w:p>
-      <w:pPr>
-        <w:rPr>
-          <w:b/>
-          <w:bCs/>
-        </w:rPr>
-      </w:pPr>
-    </w:p>
-    <w:p>
-      <w:pPr>
-        <w:rPr>
-          <w:b/>
-          <w:bCs/>
-        </w:rPr>
-      </w:pPr>
-      <w:r>
-        <w:rPr>
-          <w:b/>
-          <w:bCs/>
-        </w:rPr>
-        <w:t xml:space="preserve">QUESTION 5 [20 MARKS] The object of the Kevin Bacon Game is to link a movie actor to Kevin Bacon via shared movie roles. The minimum number of links is an actor’s Bacon number. For instance, Tom Hanks has a Bacon number of 1; he was in Apollo 13 with Kevin Bacon. Sally Fields has a Bacon number of 2, because she was in Forrest Gump with Tom Hanks, who was in Apollo 13 with Kevin Bacon. Almost all wellknown actors have a Bacon number of 1 or 2. Given a list of actors, with roles, write a C++ program that does the following: </w:t>
+        <w:t xml:space="preserve">QUESTION 4 [15 MARKS] </w:t>
+      </w:r>
+    </w:p>
+    <w:p>
+      <w:pPr>
+        <w:rPr>
+          <w:b/>
+          <w:bCs/>
+        </w:rPr>
+      </w:pPr>
+      <w:r>
+        <w:rPr>
+          <w:b/>
+          <w:bCs/>
+        </w:rPr>
+        <w:t>The goal of a ladder-gram is to transform a source word into the target word on the bottom rung in the least number of steps. During each step, you must replace one letter in the previous word so that a new word is formed, but without changing the positions of the other letters. All words must exist in the supplied dictionary (dictionary.txt). For example, we can achieve the alchemist's dream of changing LEAD to GOLD in 3 steps or HIDE to SEEK in 6 steps. Minimise the number of steps.</w:t>
+      </w:r>
+    </w:p>
+    <w:p>
+      <w:pPr>
+        <w:rPr>
+          <w:b/>
+          <w:bCs/>
+        </w:rPr>
+      </w:pPr>
+    </w:p>
+    <w:p>
+      <w:pPr>
+        <w:pStyle w:val="Heading2"/>
+      </w:pPr>
+      <w:r>
+        <w:t xml:space="preserve">QUESTION 5 [20 MARKS] </w:t>
+      </w:r>
+    </w:p>
+    <w:p>
+      <w:pPr>
+        <w:rPr>
+          <w:b/>
+          <w:bCs/>
+        </w:rPr>
+      </w:pPr>
+      <w:r>
+        <w:rPr>
+          <w:b/>
+          <w:bCs/>
+        </w:rPr>
+        <w:t xml:space="preserve">The object of the Kevin Bacon Game is to link a movie actor to Kevin Bacon via shared movie roles. The minimum number of links is an actor’s Bacon number. For instance, Tom Hanks has a Bacon number of 1; he was in Apollo 13 with Kevin Bacon. Sally Fields has a Bacon number of 2, because she was in Forrest Gump with Tom Hanks, who was in Apollo 13 with Kevin Bacon. Almost all </w:t>
+      </w:r>
+      <w:proofErr w:type="spellStart"/>
+      <w:r>
+        <w:rPr>
+          <w:b/>
+          <w:bCs/>
+        </w:rPr>
+        <w:t>wellknown</w:t>
+      </w:r>
+      <w:proofErr w:type="spellEnd"/>
+      <w:r>
+        <w:rPr>
+          <w:b/>
+          <w:bCs/>
+        </w:rPr>
+        <w:t xml:space="preserve"> actors have a Bacon number of 1 or 2. Given a list of actors, with roles, write a C++ program that does the following: </w:t>
       </w:r>
     </w:p>
     <w:p>
@@ -1294,32 +3390,72 @@
     </w:p>
     <w:p>
       <w:pPr>
-        <w:rPr>
-          <w:b/>
-          <w:bCs/>
-        </w:rPr>
-      </w:pPr>
-      <w:r>
-        <w:rPr>
-          <w:b/>
-          <w:bCs/>
-        </w:rPr>
-        <w:t xml:space="preserve">QUESTION 6 [50 MARKS] Design an algorithm and write a program to identify the minimum vertex covers within the complement graphs of the supplied graphs. The table below shows the output from a current minimum vertex cover solver for these complement graphs. </w:t>
-      </w:r>
-    </w:p>
-    <w:p>
-      <w:pPr>
-        <w:rPr>
-          <w:b/>
-          <w:bCs/>
-        </w:rPr>
-      </w:pPr>
-      <w:r>
-        <w:rPr>
-          <w:b/>
-          <w:bCs/>
-        </w:rPr>
-        <w:t>(a) You must actually design your own algorithm and write all program code submitted. The program must be able to be run from the command line passing the target word length as an argument. The naming convention for your program file is _mvc (without the &lt;&gt;) and try and keep the program within a single file.</w:t>
+        <w:pStyle w:val="Heading2"/>
+      </w:pPr>
+      <w:r>
+        <w:t xml:space="preserve">QUESTION 6 [50 MARKS] </w:t>
+      </w:r>
+    </w:p>
+    <w:p>
+      <w:pPr>
+        <w:rPr>
+          <w:b/>
+          <w:bCs/>
+        </w:rPr>
+      </w:pPr>
+      <w:r>
+        <w:rPr>
+          <w:b/>
+          <w:bCs/>
+        </w:rPr>
+        <w:t xml:space="preserve">Design an algorithm and write a program to identify the minimum vertex covers within the complement graphs of the supplied graphs. The table below shows the output from a current minimum vertex cover solver for these complement graphs. </w:t>
+      </w:r>
+    </w:p>
+    <w:p>
+      <w:pPr>
+        <w:rPr>
+          <w:b/>
+          <w:bCs/>
+        </w:rPr>
+      </w:pPr>
+      <w:r>
+        <w:rPr>
+          <w:b/>
+          <w:bCs/>
+        </w:rPr>
+        <w:t xml:space="preserve">(a) You must </w:t>
+      </w:r>
+      <w:proofErr w:type="gramStart"/>
+      <w:r>
+        <w:rPr>
+          <w:b/>
+          <w:bCs/>
+        </w:rPr>
+        <w:t>actually design</w:t>
+      </w:r>
+      <w:proofErr w:type="gramEnd"/>
+      <w:r>
+        <w:rPr>
+          <w:b/>
+          <w:bCs/>
+        </w:rPr>
+        <w:t xml:space="preserve"> your own algorithm and write all program code submitted. The program must be able to be run from the command line passing the target word length as an argument. The naming convention for your program file is _</w:t>
+      </w:r>
+      <w:proofErr w:type="spellStart"/>
+      <w:r>
+        <w:rPr>
+          <w:b/>
+          <w:bCs/>
+        </w:rPr>
+        <w:t>mvc</w:t>
+      </w:r>
+      <w:proofErr w:type="spellEnd"/>
+      <w:r>
+        <w:rPr>
+          <w:b/>
+          <w:bCs/>
+        </w:rPr>
+        <w:t xml:space="preserve"> (without the &lt;&gt;) and try and keep the program within a single file.</w:t>
       </w:r>
     </w:p>
     <w:p>
@@ -1364,7 +3500,23 @@
           <w:b/>
           <w:bCs/>
         </w:rPr>
-        <w:t>(d) You must produce a Power-point presentation summarising your algorithms, implementation, testing and the results of the problem and performance analysis. Do not include any code in your powerpoint presentation</w:t>
+        <w:t xml:space="preserve">(d) You must produce a Power-point presentation summarising your algorithms, implementation, testing and the results of the problem and performance analysis. Do not include any code in your </w:t>
+      </w:r>
+      <w:proofErr w:type="spellStart"/>
+      <w:r>
+        <w:rPr>
+          <w:b/>
+          <w:bCs/>
+        </w:rPr>
+        <w:t>powerpoint</w:t>
+      </w:r>
+      <w:proofErr w:type="spellEnd"/>
+      <w:r>
+        <w:rPr>
+          <w:b/>
+          <w:bCs/>
+        </w:rPr>
+        <w:t xml:space="preserve"> presentation</w:t>
       </w:r>
     </w:p>
     <w:p>
@@ -1372,6 +3524,7 @@
         <w:rPr>
           <w:noProof/>
         </w:rPr>
+        <w:lastRenderedPageBreak/>
         <w:drawing>
           <wp:inline distT="0" distB="0" distL="0" distR="0" wp14:anchorId="3596ED8A" wp14:editId="6212987F">
             <wp:extent cx="5731510" cy="1922780"/>
@@ -1599,11 +3752,243 @@
       </w:pPr>
     </w:lvl>
   </w:abstractNum>
+  <w:abstractNum w:abstractNumId="2" w15:restartNumberingAfterBreak="0">
+    <w:nsid w:val="75C96333"/>
+    <w:multiLevelType w:val="hybridMultilevel"/>
+    <w:tmpl w:val="DC16FB70"/>
+    <w:lvl w:ilvl="0" w:tplc="0C090001">
+      <w:start w:val="1"/>
+      <w:numFmt w:val="bullet"/>
+      <w:lvlText w:val=""/>
+      <w:lvlJc w:val="left"/>
+      <w:pPr>
+        <w:ind w:left="720" w:hanging="360"/>
+      </w:pPr>
+      <w:rPr>
+        <w:rFonts w:ascii="Symbol" w:hAnsi="Symbol" w:hint="default"/>
+      </w:rPr>
+    </w:lvl>
+    <w:lvl w:ilvl="1" w:tplc="0C090003" w:tentative="1">
+      <w:start w:val="1"/>
+      <w:numFmt w:val="bullet"/>
+      <w:lvlText w:val="o"/>
+      <w:lvlJc w:val="left"/>
+      <w:pPr>
+        <w:ind w:left="1440" w:hanging="360"/>
+      </w:pPr>
+      <w:rPr>
+        <w:rFonts w:ascii="Courier New" w:hAnsi="Courier New" w:cs="Courier New" w:hint="default"/>
+      </w:rPr>
+    </w:lvl>
+    <w:lvl w:ilvl="2" w:tplc="0C090005" w:tentative="1">
+      <w:start w:val="1"/>
+      <w:numFmt w:val="bullet"/>
+      <w:lvlText w:val=""/>
+      <w:lvlJc w:val="left"/>
+      <w:pPr>
+        <w:ind w:left="2160" w:hanging="360"/>
+      </w:pPr>
+      <w:rPr>
+        <w:rFonts w:ascii="Wingdings" w:hAnsi="Wingdings" w:hint="default"/>
+      </w:rPr>
+    </w:lvl>
+    <w:lvl w:ilvl="3" w:tplc="0C090001" w:tentative="1">
+      <w:start w:val="1"/>
+      <w:numFmt w:val="bullet"/>
+      <w:lvlText w:val=""/>
+      <w:lvlJc w:val="left"/>
+      <w:pPr>
+        <w:ind w:left="2880" w:hanging="360"/>
+      </w:pPr>
+      <w:rPr>
+        <w:rFonts w:ascii="Symbol" w:hAnsi="Symbol" w:hint="default"/>
+      </w:rPr>
+    </w:lvl>
+    <w:lvl w:ilvl="4" w:tplc="0C090003" w:tentative="1">
+      <w:start w:val="1"/>
+      <w:numFmt w:val="bullet"/>
+      <w:lvlText w:val="o"/>
+      <w:lvlJc w:val="left"/>
+      <w:pPr>
+        <w:ind w:left="3600" w:hanging="360"/>
+      </w:pPr>
+      <w:rPr>
+        <w:rFonts w:ascii="Courier New" w:hAnsi="Courier New" w:cs="Courier New" w:hint="default"/>
+      </w:rPr>
+    </w:lvl>
+    <w:lvl w:ilvl="5" w:tplc="0C090005" w:tentative="1">
+      <w:start w:val="1"/>
+      <w:numFmt w:val="bullet"/>
+      <w:lvlText w:val=""/>
+      <w:lvlJc w:val="left"/>
+      <w:pPr>
+        <w:ind w:left="4320" w:hanging="360"/>
+      </w:pPr>
+      <w:rPr>
+        <w:rFonts w:ascii="Wingdings" w:hAnsi="Wingdings" w:hint="default"/>
+      </w:rPr>
+    </w:lvl>
+    <w:lvl w:ilvl="6" w:tplc="0C090001" w:tentative="1">
+      <w:start w:val="1"/>
+      <w:numFmt w:val="bullet"/>
+      <w:lvlText w:val=""/>
+      <w:lvlJc w:val="left"/>
+      <w:pPr>
+        <w:ind w:left="5040" w:hanging="360"/>
+      </w:pPr>
+      <w:rPr>
+        <w:rFonts w:ascii="Symbol" w:hAnsi="Symbol" w:hint="default"/>
+      </w:rPr>
+    </w:lvl>
+    <w:lvl w:ilvl="7" w:tplc="0C090003" w:tentative="1">
+      <w:start w:val="1"/>
+      <w:numFmt w:val="bullet"/>
+      <w:lvlText w:val="o"/>
+      <w:lvlJc w:val="left"/>
+      <w:pPr>
+        <w:ind w:left="5760" w:hanging="360"/>
+      </w:pPr>
+      <w:rPr>
+        <w:rFonts w:ascii="Courier New" w:hAnsi="Courier New" w:cs="Courier New" w:hint="default"/>
+      </w:rPr>
+    </w:lvl>
+    <w:lvl w:ilvl="8" w:tplc="0C090005" w:tentative="1">
+      <w:start w:val="1"/>
+      <w:numFmt w:val="bullet"/>
+      <w:lvlText w:val=""/>
+      <w:lvlJc w:val="left"/>
+      <w:pPr>
+        <w:ind w:left="6480" w:hanging="360"/>
+      </w:pPr>
+      <w:rPr>
+        <w:rFonts w:ascii="Wingdings" w:hAnsi="Wingdings" w:hint="default"/>
+      </w:rPr>
+    </w:lvl>
+  </w:abstractNum>
+  <w:abstractNum w:abstractNumId="3" w15:restartNumberingAfterBreak="0">
+    <w:nsid w:val="7E36356E"/>
+    <w:multiLevelType w:val="hybridMultilevel"/>
+    <w:tmpl w:val="ED9E6F3C"/>
+    <w:lvl w:ilvl="0" w:tplc="0C090001">
+      <w:start w:val="1"/>
+      <w:numFmt w:val="bullet"/>
+      <w:lvlText w:val=""/>
+      <w:lvlJc w:val="left"/>
+      <w:pPr>
+        <w:ind w:left="720" w:hanging="360"/>
+      </w:pPr>
+      <w:rPr>
+        <w:rFonts w:ascii="Symbol" w:hAnsi="Symbol" w:hint="default"/>
+      </w:rPr>
+    </w:lvl>
+    <w:lvl w:ilvl="1" w:tplc="0C090003" w:tentative="1">
+      <w:start w:val="1"/>
+      <w:numFmt w:val="bullet"/>
+      <w:lvlText w:val="o"/>
+      <w:lvlJc w:val="left"/>
+      <w:pPr>
+        <w:ind w:left="1440" w:hanging="360"/>
+      </w:pPr>
+      <w:rPr>
+        <w:rFonts w:ascii="Courier New" w:hAnsi="Courier New" w:cs="Courier New" w:hint="default"/>
+      </w:rPr>
+    </w:lvl>
+    <w:lvl w:ilvl="2" w:tplc="0C090005" w:tentative="1">
+      <w:start w:val="1"/>
+      <w:numFmt w:val="bullet"/>
+      <w:lvlText w:val=""/>
+      <w:lvlJc w:val="left"/>
+      <w:pPr>
+        <w:ind w:left="2160" w:hanging="360"/>
+      </w:pPr>
+      <w:rPr>
+        <w:rFonts w:ascii="Wingdings" w:hAnsi="Wingdings" w:hint="default"/>
+      </w:rPr>
+    </w:lvl>
+    <w:lvl w:ilvl="3" w:tplc="0C090001" w:tentative="1">
+      <w:start w:val="1"/>
+      <w:numFmt w:val="bullet"/>
+      <w:lvlText w:val=""/>
+      <w:lvlJc w:val="left"/>
+      <w:pPr>
+        <w:ind w:left="2880" w:hanging="360"/>
+      </w:pPr>
+      <w:rPr>
+        <w:rFonts w:ascii="Symbol" w:hAnsi="Symbol" w:hint="default"/>
+      </w:rPr>
+    </w:lvl>
+    <w:lvl w:ilvl="4" w:tplc="0C090003" w:tentative="1">
+      <w:start w:val="1"/>
+      <w:numFmt w:val="bullet"/>
+      <w:lvlText w:val="o"/>
+      <w:lvlJc w:val="left"/>
+      <w:pPr>
+        <w:ind w:left="3600" w:hanging="360"/>
+      </w:pPr>
+      <w:rPr>
+        <w:rFonts w:ascii="Courier New" w:hAnsi="Courier New" w:cs="Courier New" w:hint="default"/>
+      </w:rPr>
+    </w:lvl>
+    <w:lvl w:ilvl="5" w:tplc="0C090005" w:tentative="1">
+      <w:start w:val="1"/>
+      <w:numFmt w:val="bullet"/>
+      <w:lvlText w:val=""/>
+      <w:lvlJc w:val="left"/>
+      <w:pPr>
+        <w:ind w:left="4320" w:hanging="360"/>
+      </w:pPr>
+      <w:rPr>
+        <w:rFonts w:ascii="Wingdings" w:hAnsi="Wingdings" w:hint="default"/>
+      </w:rPr>
+    </w:lvl>
+    <w:lvl w:ilvl="6" w:tplc="0C090001" w:tentative="1">
+      <w:start w:val="1"/>
+      <w:numFmt w:val="bullet"/>
+      <w:lvlText w:val=""/>
+      <w:lvlJc w:val="left"/>
+      <w:pPr>
+        <w:ind w:left="5040" w:hanging="360"/>
+      </w:pPr>
+      <w:rPr>
+        <w:rFonts w:ascii="Symbol" w:hAnsi="Symbol" w:hint="default"/>
+      </w:rPr>
+    </w:lvl>
+    <w:lvl w:ilvl="7" w:tplc="0C090003" w:tentative="1">
+      <w:start w:val="1"/>
+      <w:numFmt w:val="bullet"/>
+      <w:lvlText w:val="o"/>
+      <w:lvlJc w:val="left"/>
+      <w:pPr>
+        <w:ind w:left="5760" w:hanging="360"/>
+      </w:pPr>
+      <w:rPr>
+        <w:rFonts w:ascii="Courier New" w:hAnsi="Courier New" w:cs="Courier New" w:hint="default"/>
+      </w:rPr>
+    </w:lvl>
+    <w:lvl w:ilvl="8" w:tplc="0C090005" w:tentative="1">
+      <w:start w:val="1"/>
+      <w:numFmt w:val="bullet"/>
+      <w:lvlText w:val=""/>
+      <w:lvlJc w:val="left"/>
+      <w:pPr>
+        <w:ind w:left="6480" w:hanging="360"/>
+      </w:pPr>
+      <w:rPr>
+        <w:rFonts w:ascii="Wingdings" w:hAnsi="Wingdings" w:hint="default"/>
+      </w:rPr>
+    </w:lvl>
+  </w:abstractNum>
   <w:num w:numId="1">
     <w:abstractNumId w:val="0"/>
   </w:num>
   <w:num w:numId="2">
     <w:abstractNumId w:val="1"/>
+  </w:num>
+  <w:num w:numId="3">
+    <w:abstractNumId w:val="3"/>
+  </w:num>
+  <w:num w:numId="4">
+    <w:abstractNumId w:val="2"/>
   </w:num>
 </w:numbering>
 </file>
@@ -2009,9 +4394,75 @@
     <w:qFormat/>
     <w:rsid w:val="00D46816"/>
   </w:style>
+  <w:style w:type="paragraph" w:styleId="Heading1">
+    <w:name w:val="heading 1"/>
+    <w:basedOn w:val="Normal"/>
+    <w:next w:val="Normal"/>
+    <w:link w:val="Heading1Char"/>
+    <w:uiPriority w:val="9"/>
+    <w:qFormat/>
+    <w:rsid w:val="0034192C"/>
+    <w:pPr>
+      <w:keepNext/>
+      <w:keepLines/>
+      <w:spacing w:before="240" w:after="0"/>
+      <w:outlineLvl w:val="0"/>
+    </w:pPr>
+    <w:rPr>
+      <w:rFonts w:asciiTheme="majorHAnsi" w:eastAsiaTheme="majorEastAsia" w:hAnsiTheme="majorHAnsi" w:cstheme="majorBidi"/>
+      <w:color w:val="2F5496" w:themeColor="accent1" w:themeShade="BF"/>
+      <w:sz w:val="32"/>
+      <w:szCs w:val="32"/>
+    </w:rPr>
+  </w:style>
+  <w:style w:type="paragraph" w:styleId="Heading2">
+    <w:name w:val="heading 2"/>
+    <w:basedOn w:val="Normal"/>
+    <w:next w:val="Normal"/>
+    <w:link w:val="Heading2Char"/>
+    <w:uiPriority w:val="9"/>
+    <w:unhideWhenUsed/>
+    <w:qFormat/>
+    <w:rsid w:val="0034192C"/>
+    <w:pPr>
+      <w:keepNext/>
+      <w:keepLines/>
+      <w:spacing w:before="40" w:after="0"/>
+      <w:outlineLvl w:val="1"/>
+    </w:pPr>
+    <w:rPr>
+      <w:rFonts w:asciiTheme="majorHAnsi" w:eastAsiaTheme="majorEastAsia" w:hAnsiTheme="majorHAnsi" w:cstheme="majorBidi"/>
+      <w:color w:val="2F5496" w:themeColor="accent1" w:themeShade="BF"/>
+      <w:sz w:val="26"/>
+      <w:szCs w:val="26"/>
+    </w:rPr>
+  </w:style>
+  <w:style w:type="paragraph" w:styleId="Heading3">
+    <w:name w:val="heading 3"/>
+    <w:basedOn w:val="Normal"/>
+    <w:next w:val="Normal"/>
+    <w:link w:val="Heading3Char"/>
+    <w:uiPriority w:val="9"/>
+    <w:unhideWhenUsed/>
+    <w:qFormat/>
+    <w:rsid w:val="00037F59"/>
+    <w:pPr>
+      <w:keepNext/>
+      <w:keepLines/>
+      <w:spacing w:before="40" w:after="0"/>
+      <w:outlineLvl w:val="2"/>
+    </w:pPr>
+    <w:rPr>
+      <w:rFonts w:asciiTheme="majorHAnsi" w:eastAsiaTheme="majorEastAsia" w:hAnsiTheme="majorHAnsi" w:cstheme="majorBidi"/>
+      <w:color w:val="1F3763" w:themeColor="accent1" w:themeShade="7F"/>
+      <w:sz w:val="24"/>
+      <w:szCs w:val="24"/>
+    </w:rPr>
+  </w:style>
   <w:style w:type="character" w:default="1" w:styleId="DefaultParagraphFont">
     <w:name w:val="Default Paragraph Font"/>
     <w:uiPriority w:val="1"/>
+    <w:semiHidden/>
     <w:unhideWhenUsed/>
   </w:style>
   <w:style w:type="table" w:default="1" w:styleId="TableNormal">
@@ -2067,6 +4518,74 @@
     <w:rPr>
       <w:color w:val="605E5C"/>
       <w:shd w:val="clear" w:color="auto" w:fill="E1DFDD"/>
+    </w:rPr>
+  </w:style>
+  <w:style w:type="character" w:styleId="PlaceholderText">
+    <w:name w:val="Placeholder Text"/>
+    <w:basedOn w:val="DefaultParagraphFont"/>
+    <w:uiPriority w:val="99"/>
+    <w:semiHidden/>
+    <w:rsid w:val="006F14C5"/>
+    <w:rPr>
+      <w:color w:val="808080"/>
+    </w:rPr>
+  </w:style>
+  <w:style w:type="table" w:styleId="TableGrid">
+    <w:name w:val="Table Grid"/>
+    <w:basedOn w:val="TableNormal"/>
+    <w:uiPriority w:val="39"/>
+    <w:rsid w:val="00775E4E"/>
+    <w:pPr>
+      <w:spacing w:after="0" w:line="240" w:lineRule="auto"/>
+    </w:pPr>
+    <w:tblPr>
+      <w:tblBorders>
+        <w:top w:val="single" w:sz="4" w:space="0" w:color="auto"/>
+        <w:left w:val="single" w:sz="4" w:space="0" w:color="auto"/>
+        <w:bottom w:val="single" w:sz="4" w:space="0" w:color="auto"/>
+        <w:right w:val="single" w:sz="4" w:space="0" w:color="auto"/>
+        <w:insideH w:val="single" w:sz="4" w:space="0" w:color="auto"/>
+        <w:insideV w:val="single" w:sz="4" w:space="0" w:color="auto"/>
+      </w:tblBorders>
+    </w:tblPr>
+  </w:style>
+  <w:style w:type="character" w:customStyle="1" w:styleId="Heading2Char">
+    <w:name w:val="Heading 2 Char"/>
+    <w:basedOn w:val="DefaultParagraphFont"/>
+    <w:link w:val="Heading2"/>
+    <w:uiPriority w:val="9"/>
+    <w:rsid w:val="0034192C"/>
+    <w:rPr>
+      <w:rFonts w:asciiTheme="majorHAnsi" w:eastAsiaTheme="majorEastAsia" w:hAnsiTheme="majorHAnsi" w:cstheme="majorBidi"/>
+      <w:color w:val="2F5496" w:themeColor="accent1" w:themeShade="BF"/>
+      <w:sz w:val="26"/>
+      <w:szCs w:val="26"/>
+    </w:rPr>
+  </w:style>
+  <w:style w:type="character" w:customStyle="1" w:styleId="Heading1Char">
+    <w:name w:val="Heading 1 Char"/>
+    <w:basedOn w:val="DefaultParagraphFont"/>
+    <w:link w:val="Heading1"/>
+    <w:uiPriority w:val="9"/>
+    <w:rsid w:val="0034192C"/>
+    <w:rPr>
+      <w:rFonts w:asciiTheme="majorHAnsi" w:eastAsiaTheme="majorEastAsia" w:hAnsiTheme="majorHAnsi" w:cstheme="majorBidi"/>
+      <w:color w:val="2F5496" w:themeColor="accent1" w:themeShade="BF"/>
+      <w:sz w:val="32"/>
+      <w:szCs w:val="32"/>
+    </w:rPr>
+  </w:style>
+  <w:style w:type="character" w:customStyle="1" w:styleId="Heading3Char">
+    <w:name w:val="Heading 3 Char"/>
+    <w:basedOn w:val="DefaultParagraphFont"/>
+    <w:link w:val="Heading3"/>
+    <w:uiPriority w:val="9"/>
+    <w:rsid w:val="00037F59"/>
+    <w:rPr>
+      <w:rFonts w:asciiTheme="majorHAnsi" w:eastAsiaTheme="majorEastAsia" w:hAnsiTheme="majorHAnsi" w:cstheme="majorBidi"/>
+      <w:color w:val="1F3763" w:themeColor="accent1" w:themeShade="7F"/>
+      <w:sz w:val="24"/>
+      <w:szCs w:val="24"/>
     </w:rPr>
   </w:style>
 </w:styles>

</xml_diff>